<commit_message>
Testing Sprint4 + creato script esecuzione
</commit_message>
<xml_diff>
--- a/SPRINT/Sprint4/it.unibo.iss.sprint4/documents/Sprint4-Web GUI e Current Situation.docx
+++ b/SPRINT/Sprint4/it.unibo.iss.sprint4/documents/Sprint4-Web GUI e Current Situation.docx
@@ -272,7 +272,7 @@
         </w:rPr>
         <w:t xml:space="preserve">sono gli stessi elencati nel file </w:t>
       </w:r>
-      <w:hyperlink r:id="rId5" w:history="1">
+      <w:hyperlink r:id="rId7" w:history="1">
         <w:r>
           <w:rPr>
             <w:rStyle w:val="Collegamentoipertestuale"/>
@@ -326,7 +326,8 @@
     </w:p>
     <w:p>
       <w:pPr>
-        <w:pStyle w:val="Default"/>
+        <w:contextualSpacing/>
+        <w:jc w:val="both"/>
       </w:pPr>
     </w:p>
     <w:p>
@@ -529,7 +530,7 @@
         <mc:AlternateContent>
           <mc:Choice Requires="wps">
             <w:drawing>
-              <wp:anchor distT="45720" distB="45720" distL="114300" distR="114300" simplePos="0" relativeHeight="251659264" behindDoc="0" locked="0" layoutInCell="1" allowOverlap="1" wp14:anchorId="4937C126" wp14:editId="000CC334">
+              <wp:anchor distT="45720" distB="45720" distL="114300" distR="114300" simplePos="0" relativeHeight="251659264" behindDoc="0" locked="0" layoutInCell="1" allowOverlap="1" wp14:anchorId="4937C126" wp14:editId="2061A9AD">
                 <wp:simplePos x="0" y="0"/>
                 <wp:positionH relativeFrom="margin">
                   <wp:align>right</wp:align>
@@ -538,7 +539,7 @@
                   <wp:posOffset>227965</wp:posOffset>
                 </wp:positionV>
                 <wp:extent cx="6088380" cy="647700"/>
-                <wp:effectExtent l="0" t="0" r="26670" b="19050"/>
+                <wp:effectExtent l="0" t="0" r="26670" b="22860"/>
                 <wp:wrapSquare wrapText="bothSides"/>
                 <wp:docPr id="217" name="Casella di testo 2"/>
                 <wp:cNvGraphicFramePr>
@@ -698,7 +699,18 @@
                                 <w:szCs w:val="24"/>
                                 <w:lang w:val="en-GB"/>
                               </w:rPr>
-                              <w:t>by using a browser connected to a web-</w:t>
+                              <w:t xml:space="preserve">by using a browser connected to a </w:t>
+                            </w:r>
+                            <w:proofErr w:type="gramStart"/>
+                            <w:r>
+                              <w:rPr>
+                                <w:rFonts w:ascii="TimesNewRomanPSMT" w:hAnsi="TimesNewRomanPSMT" w:cs="TimesNewRomanPSMT"/>
+                                <w:color w:val="000000"/>
+                                <w:sz w:val="24"/>
+                                <w:szCs w:val="24"/>
+                                <w:lang w:val="en-GB"/>
+                              </w:rPr>
+                              <w:t>web-</w:t>
                             </w:r>
                             <w:r>
                               <w:rPr>
@@ -720,6 +732,7 @@
                               </w:rPr>
                               <w:t>erver</w:t>
                             </w:r>
+                            <w:proofErr w:type="gramEnd"/>
                             <w:r>
                               <w:rPr>
                                 <w:rFonts w:ascii="TimesNewRomanPSMT" w:hAnsi="TimesNewRomanPSMT" w:cs="TimesNewRomanPSMT"/>
@@ -893,7 +906,18 @@
                           <w:szCs w:val="24"/>
                           <w:lang w:val="en-GB"/>
                         </w:rPr>
-                        <w:t>by using a browser connected to a web-</w:t>
+                        <w:t xml:space="preserve">by using a browser connected to a </w:t>
+                      </w:r>
+                      <w:proofErr w:type="gramStart"/>
+                      <w:r>
+                        <w:rPr>
+                          <w:rFonts w:ascii="TimesNewRomanPSMT" w:hAnsi="TimesNewRomanPSMT" w:cs="TimesNewRomanPSMT"/>
+                          <w:color w:val="000000"/>
+                          <w:sz w:val="24"/>
+                          <w:szCs w:val="24"/>
+                          <w:lang w:val="en-GB"/>
+                        </w:rPr>
+                        <w:t>web-</w:t>
                       </w:r>
                       <w:r>
                         <w:rPr>
@@ -915,6 +939,7 @@
                         </w:rPr>
                         <w:t>erver</w:t>
                       </w:r>
+                      <w:proofErr w:type="gramEnd"/>
                       <w:r>
                         <w:rPr>
                           <w:rFonts w:ascii="TimesNewRomanPSMT" w:hAnsi="TimesNewRomanPSMT" w:cs="TimesNewRomanPSMT"/>
@@ -957,122 +982,10 @@
     </w:p>
     <w:p>
       <w:pPr>
-        <w:autoSpaceDE w:val="0"/>
-        <w:autoSpaceDN w:val="0"/>
-        <w:adjustRightInd w:val="0"/>
-        <w:spacing w:after="0" w:line="240" w:lineRule="auto"/>
-      </w:pPr>
-    </w:p>
-    <w:p>
-      <w:pPr>
-        <w:pStyle w:val="Titolo3"/>
-        <w:pBdr>
-          <w:bottom w:val="single" w:sz="6" w:space="0" w:color="242424"/>
-        </w:pBdr>
-        <w:shd w:val="clear" w:color="auto" w:fill="E6CCFF"/>
-        <w:spacing w:after="120"/>
-        <w:ind w:right="225"/>
-        <w:rPr>
-          <w:rStyle w:val="Riferimentointenso"/>
-          <w:b w:val="0"/>
-          <w:bCs w:val="0"/>
-          <w:smallCaps w:val="0"/>
-          <w:color w:val="auto"/>
-        </w:rPr>
-      </w:pPr>
-      <w:r>
-        <w:rPr>
-          <w:rStyle w:val="Riferimentointenso"/>
-          <w:color w:val="auto"/>
-        </w:rPr>
-        <w:t>Bozze di Test Plan</w:t>
-      </w:r>
-    </w:p>
-    <w:p>
-      <w:pPr>
-        <w:jc w:val="both"/>
-      </w:pPr>
-      <w:r>
-        <w:t xml:space="preserve">Pensare e descrivere QUI un qualche scenario d’esecuzione particolare che desidero poi tradurre in un </w:t>
-      </w:r>
-      <w:proofErr w:type="spellStart"/>
-      <w:r>
-        <w:t>testPlan</w:t>
-      </w:r>
-      <w:proofErr w:type="spellEnd"/>
-      <w:r>
-        <w:t xml:space="preserve"> finale da mostrare al committente nella parte di video in cui faccio vedere una simulazione automatizzata.</w:t>
-      </w:r>
-    </w:p>
-    <w:p>
-      <w:pPr>
-        <w:pStyle w:val="Titolo2"/>
-        <w:pBdr>
-          <w:bottom w:val="single" w:sz="6" w:space="0" w:color="242424"/>
-        </w:pBdr>
-        <w:shd w:val="clear" w:color="auto" w:fill="D9FBFF"/>
-        <w:spacing w:after="120" w:afterAutospacing="0"/>
-        <w:ind w:right="225"/>
-        <w:contextualSpacing/>
-        <w:jc w:val="both"/>
-        <w:rPr>
-          <w:rFonts w:ascii="Tahoma" w:hAnsi="Tahoma" w:cs="Tahoma"/>
-          <w:color w:val="242424"/>
-          <w:sz w:val="30"/>
-          <w:szCs w:val="30"/>
-        </w:rPr>
-      </w:pPr>
-      <w:r>
-        <w:rPr>
-          <w:rFonts w:ascii="Tahoma" w:hAnsi="Tahoma" w:cs="Tahoma"/>
-          <w:color w:val="242424"/>
-          <w:sz w:val="30"/>
-          <w:szCs w:val="30"/>
-        </w:rPr>
-        <w:t>Analisi del Problema</w:t>
-      </w:r>
-    </w:p>
-    <w:p>
-      <w:pPr>
-        <w:rPr>
-          <w:sz w:val="2"/>
-          <w:szCs w:val="2"/>
-        </w:rPr>
-      </w:pPr>
-    </w:p>
-    <w:p>
-      <w:pPr>
-        <w:pStyle w:val="Titolo3"/>
-        <w:pBdr>
-          <w:bottom w:val="single" w:sz="6" w:space="0" w:color="242424"/>
-        </w:pBdr>
-        <w:shd w:val="clear" w:color="auto" w:fill="E6CCFF"/>
-        <w:spacing w:after="120"/>
-        <w:ind w:right="225"/>
-        <w:rPr>
-          <w:rStyle w:val="Riferimentointenso"/>
-          <w:b w:val="0"/>
-          <w:bCs w:val="0"/>
-          <w:smallCaps w:val="0"/>
-          <w:color w:val="auto"/>
-        </w:rPr>
-      </w:pPr>
-      <w:r>
-        <w:rPr>
-          <w:rStyle w:val="Riferimentointenso"/>
-          <w:color w:val="auto"/>
-        </w:rPr>
-        <w:t>Problematiche</w:t>
-      </w:r>
-    </w:p>
-    <w:p>
-      <w:pPr>
         <w:tabs>
           <w:tab w:val="left" w:pos="1789"/>
         </w:tabs>
         <w:jc w:val="both"/>
-      </w:pPr>
-      <w:r>
         <w:rPr>
           <w:rStyle w:val="Enfasicorsivo"/>
           <w:rFonts w:ascii="Arial" w:hAnsi="Arial" w:cs="Arial"/>
@@ -1083,9 +996,147 @@
           <w:szCs w:val="20"/>
           <w:bdr w:val="single" w:sz="24" w:space="0" w:color="CCFFFF" w:frame="1"/>
         </w:rPr>
-        <w:t xml:space="preserve">Definizione di </w:t>
-      </w:r>
-      <w:proofErr w:type="spellStart"/>
+      </w:pPr>
+    </w:p>
+    <w:p>
+      <w:pPr>
+        <w:tabs>
+          <w:tab w:val="left" w:pos="1789"/>
+        </w:tabs>
+        <w:jc w:val="both"/>
+      </w:pPr>
+      <w:r>
+        <w:rPr>
+          <w:noProof/>
+          <w:sz w:val="14"/>
+          <w:szCs w:val="14"/>
+        </w:rPr>
+        <mc:AlternateContent>
+          <mc:Choice Requires="wps">
+            <w:drawing>
+              <wp:anchor distT="45720" distB="45720" distL="114300" distR="114300" simplePos="0" relativeHeight="251662336" behindDoc="0" locked="0" layoutInCell="1" allowOverlap="1" wp14:anchorId="427A3909" wp14:editId="6D0F7F5C">
+                <wp:simplePos x="0" y="0"/>
+                <wp:positionH relativeFrom="margin">
+                  <wp:align>right</wp:align>
+                </wp:positionH>
+                <wp:positionV relativeFrom="paragraph">
+                  <wp:posOffset>490220</wp:posOffset>
+                </wp:positionV>
+                <wp:extent cx="6111240" cy="312420"/>
+                <wp:effectExtent l="0" t="0" r="22860" b="11430"/>
+                <wp:wrapSquare wrapText="bothSides"/>
+                <wp:docPr id="2" name="Casella di testo 2"/>
+                <wp:cNvGraphicFramePr>
+                  <a:graphicFrameLocks xmlns:a="http://schemas.openxmlformats.org/drawingml/2006/main"/>
+                </wp:cNvGraphicFramePr>
+                <a:graphic xmlns:a="http://schemas.openxmlformats.org/drawingml/2006/main">
+                  <a:graphicData uri="http://schemas.microsoft.com/office/word/2010/wordprocessingShape">
+                    <wps:wsp>
+                      <wps:cNvSpPr txBox="1">
+                        <a:spLocks noChangeArrowheads="1"/>
+                      </wps:cNvSpPr>
+                      <wps:spPr bwMode="auto">
+                        <a:xfrm>
+                          <a:off x="0" y="0"/>
+                          <a:ext cx="6111240" cy="312420"/>
+                        </a:xfrm>
+                        <a:prstGeom prst="rect">
+                          <a:avLst/>
+                        </a:prstGeom>
+                        <a:solidFill>
+                          <a:srgbClr val="FFFFFF"/>
+                        </a:solidFill>
+                        <a:ln w="9525">
+                          <a:solidFill>
+                            <a:srgbClr val="000000"/>
+                          </a:solidFill>
+                          <a:miter lim="800000"/>
+                          <a:headEnd/>
+                          <a:tailEnd/>
+                        </a:ln>
+                      </wps:spPr>
+                      <wps:txbx>
+                        <w:txbxContent>
+                          <w:p>
+                            <w:pPr>
+                              <w:tabs>
+                                <w:tab w:val="left" w:pos="1789"/>
+                              </w:tabs>
+                              <w:jc w:val="center"/>
+                            </w:pPr>
+                            <w:proofErr w:type="spellStart"/>
+                            <w:r>
+                              <w:t>current</w:t>
+                            </w:r>
+                            <w:proofErr w:type="spellEnd"/>
+                            <w:r>
+                              <w:t xml:space="preserve"> situation = stato del </w:t>
+                            </w:r>
+                            <w:proofErr w:type="spellStart"/>
+                            <w:r>
+                              <w:t>waiter</w:t>
+                            </w:r>
+                            <w:proofErr w:type="spellEnd"/>
+                            <w:r>
+                              <w:t xml:space="preserve"> &amp; stato dei tavoli.</w:t>
+                            </w:r>
+                          </w:p>
+                          <w:p/>
+                        </w:txbxContent>
+                      </wps:txbx>
+                      <wps:bodyPr rot="0" vert="horz" wrap="square" lIns="91440" tIns="45720" rIns="91440" bIns="45720" anchor="t" anchorCtr="0">
+                        <a:noAutofit/>
+                      </wps:bodyPr>
+                    </wps:wsp>
+                  </a:graphicData>
+                </a:graphic>
+                <wp14:sizeRelH relativeFrom="margin">
+                  <wp14:pctWidth>0</wp14:pctWidth>
+                </wp14:sizeRelH>
+                <wp14:sizeRelV relativeFrom="margin">
+                  <wp14:pctHeight>0</wp14:pctHeight>
+                </wp14:sizeRelV>
+              </wp:anchor>
+            </w:drawing>
+          </mc:Choice>
+          <mc:Fallback>
+            <w:pict>
+              <v:shape w14:anchorId="427A3909" id="_x0000_s1027" type="#_x0000_t202" style="position:absolute;left:0;text-align:left;margin-left:430pt;margin-top:38.6pt;width:481.2pt;height:24.6pt;z-index:251662336;visibility:visible;mso-wrap-style:square;mso-width-percent:0;mso-height-percent:0;mso-wrap-distance-left:9pt;mso-wrap-distance-top:3.6pt;mso-wrap-distance-right:9pt;mso-wrap-distance-bottom:3.6pt;mso-position-horizontal:right;mso-position-horizontal-relative:margin;mso-position-vertical:absolute;mso-position-vertical-relative:text;mso-width-percent:0;mso-height-percent:0;mso-width-relative:margin;mso-height-relative:margin;v-text-anchor:top" o:gfxdata="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">
+                <v:textbox>
+                  <w:txbxContent>
+                    <w:p>
+                      <w:pPr>
+                        <w:tabs>
+                          <w:tab w:val="left" w:pos="1789"/>
+                        </w:tabs>
+                        <w:jc w:val="center"/>
+                      </w:pPr>
+                      <w:proofErr w:type="spellStart"/>
+                      <w:r>
+                        <w:t>current</w:t>
+                      </w:r>
+                      <w:proofErr w:type="spellEnd"/>
+                      <w:r>
+                        <w:t xml:space="preserve"> situation = stato del </w:t>
+                      </w:r>
+                      <w:proofErr w:type="spellStart"/>
+                      <w:r>
+                        <w:t>waiter</w:t>
+                      </w:r>
+                      <w:proofErr w:type="spellEnd"/>
+                      <w:r>
+                        <w:t xml:space="preserve"> &amp; stato dei tavoli.</w:t>
+                      </w:r>
+                    </w:p>
+                    <w:p/>
+                  </w:txbxContent>
+                </v:textbox>
+                <w10:wrap type="square" anchorx="margin"/>
+              </v:shape>
+            </w:pict>
+          </mc:Fallback>
+        </mc:AlternateContent>
+      </w:r>
       <w:r>
         <w:rPr>
           <w:rStyle w:val="Enfasicorsivo"/>
@@ -1097,9 +1148,9 @@
           <w:szCs w:val="20"/>
           <w:bdr w:val="single" w:sz="24" w:space="0" w:color="CCFFFF" w:frame="1"/>
         </w:rPr>
-        <w:t>current</w:t>
-      </w:r>
-      <w:proofErr w:type="spellEnd"/>
+        <w:t xml:space="preserve">Definizione di </w:t>
+      </w:r>
+      <w:proofErr w:type="spellStart"/>
       <w:r>
         <w:rPr>
           <w:rStyle w:val="Enfasicorsivo"/>
@@ -1111,8 +1162,9 @@
           <w:szCs w:val="20"/>
           <w:bdr w:val="single" w:sz="24" w:space="0" w:color="CCFFFF" w:frame="1"/>
         </w:rPr>
-        <w:t xml:space="preserve"> </w:t>
-      </w:r>
+        <w:t>current</w:t>
+      </w:r>
+      <w:proofErr w:type="spellEnd"/>
       <w:r>
         <w:rPr>
           <w:rStyle w:val="Enfasicorsivo"/>
@@ -1124,7 +1176,7 @@
           <w:szCs w:val="20"/>
           <w:bdr w:val="single" w:sz="24" w:space="0" w:color="CCFFFF" w:frame="1"/>
         </w:rPr>
-        <w:t>s</w:t>
+        <w:t xml:space="preserve"> </w:t>
       </w:r>
       <w:r>
         <w:rPr>
@@ -1137,18 +1189,28 @@
           <w:szCs w:val="20"/>
           <w:bdr w:val="single" w:sz="24" w:space="0" w:color="CCFFFF" w:frame="1"/>
         </w:rPr>
+        <w:t>s</w:t>
+      </w:r>
+      <w:r>
+        <w:rPr>
+          <w:rStyle w:val="Enfasicorsivo"/>
+          <w:rFonts w:ascii="Arial" w:hAnsi="Arial" w:cs="Arial"/>
+          <w:i w:val="0"/>
+          <w:iCs w:val="0"/>
+          <w:color w:val="0033CC"/>
+          <w:sz w:val="20"/>
+          <w:szCs w:val="20"/>
+          <w:bdr w:val="single" w:sz="24" w:space="0" w:color="CCFFFF" w:frame="1"/>
+        </w:rPr>
         <w:t>ituation</w:t>
       </w:r>
       <w:r>
         <w:t xml:space="preserve">: </w:t>
       </w:r>
       <w:r>
-        <w:t>c</w:t>
-      </w:r>
-      <w:r>
-        <w:t xml:space="preserve">ome emerso dal documento di </w:t>
-      </w:r>
-      <w:hyperlink r:id="rId6" w:history="1">
+        <w:t xml:space="preserve">come emerso dal documento di </w:t>
+      </w:r>
+      <w:hyperlink r:id="rId8" w:history="1">
         <w:proofErr w:type="spellStart"/>
         <w:r>
           <w:rPr>
@@ -1171,10 +1233,7 @@
         <w:t xml:space="preserve">stato corrente </w:t>
       </w:r>
       <w:r>
-        <w:t xml:space="preserve">della stanza </w:t>
-      </w:r>
-      <w:r>
-        <w:t>che interessa al manager si compone delle seguenti informazioni:</w:t>
+        <w:t>della stanza che interessa al manager si compone delle seguenti informazioni:</w:t>
       </w:r>
     </w:p>
     <w:p>
@@ -1182,23 +1241,190 @@
         <w:tabs>
           <w:tab w:val="left" w:pos="1789"/>
         </w:tabs>
-        <w:jc w:val="center"/>
-      </w:pPr>
-      <w:proofErr w:type="spellStart"/>
-      <w:r>
-        <w:t>current</w:t>
-      </w:r>
-      <w:proofErr w:type="spellEnd"/>
-      <w:r>
-        <w:t xml:space="preserve"> situation = stato del </w:t>
-      </w:r>
-      <w:proofErr w:type="spellStart"/>
-      <w:r>
-        <w:t>waiter</w:t>
-      </w:r>
-      <w:proofErr w:type="spellEnd"/>
-      <w:r>
-        <w:t xml:space="preserve"> &amp; stato dei tavoli.</w:t>
+        <w:jc w:val="both"/>
+        <w:rPr>
+          <w:u w:val="single"/>
+        </w:rPr>
+      </w:pPr>
+      <w:r>
+        <w:t>L’aggiunta di ulteriori informazioni, se verranno richieste dal committente, viene demandata a sviluppi futuri.</w:t>
+      </w:r>
+    </w:p>
+    <w:p>
+      <w:pPr>
+        <w:autoSpaceDE w:val="0"/>
+        <w:autoSpaceDN w:val="0"/>
+        <w:adjustRightInd w:val="0"/>
+        <w:spacing w:after="0" w:line="240" w:lineRule="auto"/>
+      </w:pPr>
+    </w:p>
+    <w:p>
+      <w:pPr>
+        <w:pStyle w:val="Titolo3"/>
+        <w:pBdr>
+          <w:bottom w:val="single" w:sz="6" w:space="0" w:color="242424"/>
+        </w:pBdr>
+        <w:shd w:val="clear" w:color="auto" w:fill="E6CCFF"/>
+        <w:spacing w:after="120"/>
+        <w:ind w:right="225"/>
+        <w:rPr>
+          <w:rStyle w:val="Riferimentointenso"/>
+          <w:b w:val="0"/>
+          <w:bCs w:val="0"/>
+          <w:smallCaps w:val="0"/>
+          <w:color w:val="auto"/>
+        </w:rPr>
+      </w:pPr>
+      <w:r>
+        <w:rPr>
+          <w:rStyle w:val="Riferimentointenso"/>
+          <w:color w:val="auto"/>
+        </w:rPr>
+        <w:t>Bozze di Test Plan</w:t>
+      </w:r>
+    </w:p>
+    <w:p>
+      <w:pPr>
+        <w:jc w:val="both"/>
+      </w:pPr>
+      <w:r>
+        <w:drawing>
+          <wp:anchor distT="0" distB="0" distL="114300" distR="114300" simplePos="0" relativeHeight="251663360" behindDoc="0" locked="0" layoutInCell="1" allowOverlap="1" wp14:anchorId="4B82D565" wp14:editId="00314076">
+            <wp:simplePos x="0" y="0"/>
+            <wp:positionH relativeFrom="margin">
+              <wp:align>left</wp:align>
+            </wp:positionH>
+            <wp:positionV relativeFrom="paragraph">
+              <wp:posOffset>416560</wp:posOffset>
+            </wp:positionV>
+            <wp:extent cx="6141720" cy="1036320"/>
+            <wp:effectExtent l="0" t="0" r="0" b="0"/>
+            <wp:wrapTopAndBottom/>
+            <wp:docPr id="4" name="Immagine 4"/>
+            <wp:cNvGraphicFramePr>
+              <a:graphicFrameLocks xmlns:a="http://schemas.openxmlformats.org/drawingml/2006/main" noChangeAspect="1"/>
+            </wp:cNvGraphicFramePr>
+            <a:graphic xmlns:a="http://schemas.openxmlformats.org/drawingml/2006/main">
+              <a:graphicData uri="http://schemas.openxmlformats.org/drawingml/2006/picture">
+                <pic:pic xmlns:pic="http://schemas.openxmlformats.org/drawingml/2006/picture">
+                  <pic:nvPicPr>
+                    <pic:cNvPr id="1" name=""/>
+                    <pic:cNvPicPr/>
+                  </pic:nvPicPr>
+                  <pic:blipFill>
+                    <a:blip r:embed="rId9">
+                      <a:extLst>
+                        <a:ext uri="{28A0092B-C50C-407E-A947-70E740481C1C}">
+                          <a14:useLocalDpi xmlns:a14="http://schemas.microsoft.com/office/drawing/2010/main" val="0"/>
+                        </a:ext>
+                      </a:extLst>
+                    </a:blip>
+                    <a:stretch>
+                      <a:fillRect/>
+                    </a:stretch>
+                  </pic:blipFill>
+                  <pic:spPr>
+                    <a:xfrm>
+                      <a:off x="0" y="0"/>
+                      <a:ext cx="6141720" cy="1036320"/>
+                    </a:xfrm>
+                    <a:prstGeom prst="rect">
+                      <a:avLst/>
+                    </a:prstGeom>
+                  </pic:spPr>
+                </pic:pic>
+              </a:graphicData>
+            </a:graphic>
+            <wp14:sizeRelH relativeFrom="margin">
+              <wp14:pctWidth>0</wp14:pctWidth>
+            </wp14:sizeRelH>
+            <wp14:sizeRelV relativeFrom="margin">
+              <wp14:pctHeight>0</wp14:pctHeight>
+            </wp14:sizeRelV>
+          </wp:anchor>
+        </w:drawing>
+      </w:r>
+      <w:r>
+        <w:t>Segue una bozza di Test Plan che riporta un particolare</w:t>
+      </w:r>
+      <w:r>
+        <w:t xml:space="preserve"> scenario d’esecuzione</w:t>
+      </w:r>
+      <w:r>
+        <w:t>. Nel test plan questa bozza verrà formalizzata e sarà così possibile mostr</w:t>
+      </w:r>
+      <w:r>
+        <w:t>are al committente una simulazione automatizzata</w:t>
+      </w:r>
+      <w:r>
+        <w:t xml:space="preserve"> del sistema.</w:t>
+      </w:r>
+    </w:p>
+    <w:p>
+      <w:pPr>
+        <w:jc w:val="both"/>
+      </w:pPr>
+    </w:p>
+    <w:p>
+      <w:pPr>
+        <w:pStyle w:val="Titolo2"/>
+        <w:pBdr>
+          <w:bottom w:val="single" w:sz="6" w:space="0" w:color="242424"/>
+        </w:pBdr>
+        <w:shd w:val="clear" w:color="auto" w:fill="D9FBFF"/>
+        <w:spacing w:after="120" w:afterAutospacing="0"/>
+        <w:ind w:right="225"/>
+        <w:contextualSpacing/>
+        <w:jc w:val="both"/>
+        <w:rPr>
+          <w:rFonts w:ascii="Tahoma" w:hAnsi="Tahoma" w:cs="Tahoma"/>
+          <w:color w:val="242424"/>
+          <w:sz w:val="30"/>
+          <w:szCs w:val="30"/>
+        </w:rPr>
+      </w:pPr>
+      <w:r>
+        <w:rPr>
+          <w:rFonts w:ascii="Tahoma" w:hAnsi="Tahoma" w:cs="Tahoma"/>
+          <w:color w:val="242424"/>
+          <w:sz w:val="30"/>
+          <w:szCs w:val="30"/>
+        </w:rPr>
+        <w:t>Analisi del Problema</w:t>
+      </w:r>
+    </w:p>
+    <w:p>
+      <w:pPr>
+        <w:rPr>
+          <w:sz w:val="2"/>
+          <w:szCs w:val="2"/>
+        </w:rPr>
+      </w:pPr>
+    </w:p>
+    <w:p>
+      <w:pPr>
+        <w:pStyle w:val="Titolo3"/>
+        <w:pBdr>
+          <w:bottom w:val="single" w:sz="6" w:space="0" w:color="242424"/>
+        </w:pBdr>
+        <w:shd w:val="clear" w:color="auto" w:fill="E6CCFF"/>
+        <w:spacing w:after="120"/>
+        <w:ind w:right="225"/>
+        <w:rPr>
+          <w:rStyle w:val="Riferimentointenso"/>
+          <w:b w:val="0"/>
+          <w:bCs w:val="0"/>
+          <w:smallCaps w:val="0"/>
+          <w:color w:val="auto"/>
+        </w:rPr>
+      </w:pPr>
+      <w:r>
+        <w:rPr>
+          <w:rStyle w:val="Riferimentointenso"/>
+          <w:color w:val="auto"/>
+        </w:rPr>
+        <w:lastRenderedPageBreak/>
+        <w:t>Problematiche</w:t>
       </w:r>
     </w:p>
     <w:p>
@@ -1206,43 +1432,7 @@
         <w:tabs>
           <w:tab w:val="left" w:pos="1789"/>
         </w:tabs>
-        <w:jc w:val="both"/>
-        <w:rPr>
-          <w:u w:val="single"/>
-        </w:rPr>
-      </w:pPr>
-      <w:r>
-        <w:t>L’aggiunta di ulteriori</w:t>
-      </w:r>
-      <w:r>
-        <w:t xml:space="preserve"> informazioni</w:t>
-      </w:r>
-      <w:r>
-        <w:t xml:space="preserve">, se richieste dal committente, viene </w:t>
-      </w:r>
-      <w:r>
-        <w:t>demandat</w:t>
-      </w:r>
-      <w:r>
-        <w:t>a</w:t>
-      </w:r>
-      <w:r>
-        <w:t xml:space="preserve"> a sviluppi futuri.</w:t>
-      </w:r>
-    </w:p>
-    <w:p>
-      <w:pPr>
-        <w:tabs>
-          <w:tab w:val="left" w:pos="1789"/>
-        </w:tabs>
-        <w:jc w:val="both"/>
-      </w:pPr>
-    </w:p>
-    <w:p>
-      <w:pPr>
-        <w:tabs>
-          <w:tab w:val="left" w:pos="1789"/>
-        </w:tabs>
+        <w:contextualSpacing/>
         <w:jc w:val="both"/>
       </w:pPr>
       <w:r>
@@ -1256,8 +1446,9 @@
           <w:szCs w:val="20"/>
           <w:bdr w:val="single" w:sz="24" w:space="0" w:color="CCFFFF" w:frame="1"/>
         </w:rPr>
-        <w:t>V</w:t>
-      </w:r>
+        <w:t xml:space="preserve">Stato della </w:t>
+      </w:r>
+      <w:proofErr w:type="spellStart"/>
       <w:r>
         <w:rPr>
           <w:rStyle w:val="Enfasicorsivo"/>
@@ -1269,8 +1460,9 @@
           <w:szCs w:val="20"/>
           <w:bdr w:val="single" w:sz="24" w:space="0" w:color="CCFFFF" w:frame="1"/>
         </w:rPr>
-        <w:t xml:space="preserve">isualizzare </w:t>
-      </w:r>
+        <w:t>tearoom</w:t>
+      </w:r>
+      <w:proofErr w:type="spellEnd"/>
       <w:r>
         <w:rPr>
           <w:rStyle w:val="Enfasicorsivo"/>
@@ -1282,9 +1474,8 @@
           <w:szCs w:val="20"/>
           <w:bdr w:val="single" w:sz="24" w:space="0" w:color="CCFFFF" w:frame="1"/>
         </w:rPr>
-        <w:t xml:space="preserve">la </w:t>
-      </w:r>
-      <w:proofErr w:type="spellStart"/>
+        <w:t xml:space="preserve"> c</w:t>
+      </w:r>
       <w:r>
         <w:rPr>
           <w:rStyle w:val="Enfasicorsivo"/>
@@ -1296,9 +1487,8 @@
           <w:szCs w:val="20"/>
           <w:bdr w:val="single" w:sz="24" w:space="0" w:color="CCFFFF" w:frame="1"/>
         </w:rPr>
-        <w:t>current</w:t>
-      </w:r>
-      <w:proofErr w:type="spellEnd"/>
+        <w:t>entralizzat</w:t>
+      </w:r>
       <w:r>
         <w:rPr>
           <w:rStyle w:val="Enfasicorsivo"/>
@@ -1310,8 +1500,107 @@
           <w:szCs w:val="20"/>
           <w:bdr w:val="single" w:sz="24" w:space="0" w:color="CCFFFF" w:frame="1"/>
         </w:rPr>
-        <w:t xml:space="preserve"> situation</w:t>
-      </w:r>
+        <w:t>o</w:t>
+      </w:r>
+      <w:r>
+        <w:t>:</w:t>
+      </w:r>
+      <w:r>
+        <w:t xml:space="preserve"> Lo stato corrente della stanza è bene che sia centralizzato</w:t>
+      </w:r>
+      <w:r>
+        <w:t xml:space="preserve"> per </w:t>
+      </w:r>
+      <w:proofErr w:type="gramStart"/>
+      <w:r>
+        <w:t>2</w:t>
+      </w:r>
+      <w:proofErr w:type="gramEnd"/>
+      <w:r>
+        <w:t xml:space="preserve"> motivi:</w:t>
+      </w:r>
+    </w:p>
+    <w:p>
+      <w:pPr>
+        <w:tabs>
+          <w:tab w:val="left" w:pos="1789"/>
+        </w:tabs>
+        <w:contextualSpacing/>
+        <w:jc w:val="both"/>
+      </w:pPr>
+      <w:r>
+        <w:t>-Per</w:t>
+      </w:r>
+      <w:r>
+        <w:t xml:space="preserve"> far fronte al requisito del manager</w:t>
+      </w:r>
+      <w:r>
+        <w:t>.</w:t>
+      </w:r>
+    </w:p>
+    <w:p>
+      <w:pPr>
+        <w:tabs>
+          <w:tab w:val="left" w:pos="1789"/>
+        </w:tabs>
+        <w:contextualSpacing/>
+        <w:jc w:val="both"/>
+      </w:pPr>
+      <w:r>
+        <w:t>-P</w:t>
+      </w:r>
+      <w:r>
+        <w:t xml:space="preserve">er facilitare il testing che quindi può </w:t>
+      </w:r>
+      <w:r>
+        <w:t xml:space="preserve">essere impostato e </w:t>
+      </w:r>
+      <w:r>
+        <w:t>ruotare tutto intorno ad esso.</w:t>
+      </w:r>
+    </w:p>
+    <w:p>
+      <w:pPr>
+        <w:tabs>
+          <w:tab w:val="left" w:pos="1789"/>
+        </w:tabs>
+        <w:contextualSpacing/>
+        <w:jc w:val="both"/>
+      </w:pPr>
+      <w:r>
+        <w:t xml:space="preserve">Come era emerso anche in Sprint precedenti, l’attore </w:t>
+      </w:r>
+      <w:proofErr w:type="spellStart"/>
+      <w:r>
+        <w:t>waiter</w:t>
+      </w:r>
+      <w:r>
+        <w:t>logic</w:t>
+      </w:r>
+      <w:proofErr w:type="spellEnd"/>
+      <w:r>
+        <w:t xml:space="preserve"> è il solo responsabile dell’aggiornamento dello stato della stanza </w:t>
+      </w:r>
+      <w:r>
+        <w:t>e lo tiene memorizzato nella propria base di conoscenza tearoomkb.pl.</w:t>
+      </w:r>
+    </w:p>
+    <w:p>
+      <w:pPr>
+        <w:tabs>
+          <w:tab w:val="left" w:pos="1789"/>
+        </w:tabs>
+        <w:contextualSpacing/>
+        <w:jc w:val="both"/>
+      </w:pPr>
+    </w:p>
+    <w:p>
+      <w:pPr>
+        <w:tabs>
+          <w:tab w:val="left" w:pos="1789"/>
+        </w:tabs>
+        <w:jc w:val="both"/>
+      </w:pPr>
       <w:r>
         <w:rPr>
           <w:rStyle w:val="Enfasicorsivo"/>
@@ -1323,9 +1612,8 @@
           <w:szCs w:val="20"/>
           <w:bdr w:val="single" w:sz="24" w:space="0" w:color="CCFFFF" w:frame="1"/>
         </w:rPr>
-        <w:t xml:space="preserve"> sulla </w:t>
-      </w:r>
-      <w:proofErr w:type="spellStart"/>
+        <w:t>V</w:t>
+      </w:r>
       <w:r>
         <w:rPr>
           <w:rStyle w:val="Enfasicorsivo"/>
@@ -1337,6 +1625,74 @@
           <w:szCs w:val="20"/>
           <w:bdr w:val="single" w:sz="24" w:space="0" w:color="CCFFFF" w:frame="1"/>
         </w:rPr>
+        <w:t xml:space="preserve">isualizzare </w:t>
+      </w:r>
+      <w:r>
+        <w:rPr>
+          <w:rStyle w:val="Enfasicorsivo"/>
+          <w:rFonts w:ascii="Arial" w:hAnsi="Arial" w:cs="Arial"/>
+          <w:i w:val="0"/>
+          <w:iCs w:val="0"/>
+          <w:color w:val="0033CC"/>
+          <w:sz w:val="20"/>
+          <w:szCs w:val="20"/>
+          <w:bdr w:val="single" w:sz="24" w:space="0" w:color="CCFFFF" w:frame="1"/>
+        </w:rPr>
+        <w:t xml:space="preserve">la </w:t>
+      </w:r>
+      <w:proofErr w:type="spellStart"/>
+      <w:r>
+        <w:rPr>
+          <w:rStyle w:val="Enfasicorsivo"/>
+          <w:rFonts w:ascii="Arial" w:hAnsi="Arial" w:cs="Arial"/>
+          <w:i w:val="0"/>
+          <w:iCs w:val="0"/>
+          <w:color w:val="0033CC"/>
+          <w:sz w:val="20"/>
+          <w:szCs w:val="20"/>
+          <w:bdr w:val="single" w:sz="24" w:space="0" w:color="CCFFFF" w:frame="1"/>
+        </w:rPr>
+        <w:t>current</w:t>
+      </w:r>
+      <w:proofErr w:type="spellEnd"/>
+      <w:r>
+        <w:rPr>
+          <w:rStyle w:val="Enfasicorsivo"/>
+          <w:rFonts w:ascii="Arial" w:hAnsi="Arial" w:cs="Arial"/>
+          <w:i w:val="0"/>
+          <w:iCs w:val="0"/>
+          <w:color w:val="0033CC"/>
+          <w:sz w:val="20"/>
+          <w:szCs w:val="20"/>
+          <w:bdr w:val="single" w:sz="24" w:space="0" w:color="CCFFFF" w:frame="1"/>
+        </w:rPr>
+        <w:t xml:space="preserve"> situation</w:t>
+      </w:r>
+      <w:r>
+        <w:rPr>
+          <w:rStyle w:val="Enfasicorsivo"/>
+          <w:rFonts w:ascii="Arial" w:hAnsi="Arial" w:cs="Arial"/>
+          <w:i w:val="0"/>
+          <w:iCs w:val="0"/>
+          <w:color w:val="0033CC"/>
+          <w:sz w:val="20"/>
+          <w:szCs w:val="20"/>
+          <w:bdr w:val="single" w:sz="24" w:space="0" w:color="CCFFFF" w:frame="1"/>
+        </w:rPr>
+        <w:t xml:space="preserve"> sulla </w:t>
+      </w:r>
+      <w:proofErr w:type="spellStart"/>
+      <w:r>
+        <w:rPr>
+          <w:rStyle w:val="Enfasicorsivo"/>
+          <w:rFonts w:ascii="Arial" w:hAnsi="Arial" w:cs="Arial"/>
+          <w:i w:val="0"/>
+          <w:iCs w:val="0"/>
+          <w:color w:val="0033CC"/>
+          <w:sz w:val="20"/>
+          <w:szCs w:val="20"/>
+          <w:bdr w:val="single" w:sz="24" w:space="0" w:color="CCFFFF" w:frame="1"/>
+        </w:rPr>
         <w:t>webGUI</w:t>
       </w:r>
       <w:proofErr w:type="spellEnd"/>
@@ -1344,149 +1700,38 @@
         <w:t>:</w:t>
       </w:r>
       <w:r>
-        <w:t xml:space="preserve"> Dal momento che le informazioni relative allo stato della stanza si trovano lato server (nel progetto it.unibo.iss.sprint</w:t>
+        <w:t xml:space="preserve"> le informazioni relative allo stato della stanza si trovano lato server (progetto it.unibo.iss.sprint</w:t>
       </w:r>
       <w:r>
         <w:t>4</w:t>
       </w:r>
       <w:r>
-        <w:t xml:space="preserve">) e io devo visualizzarle nella GUI </w:t>
-      </w:r>
-      <w:r>
-        <w:t xml:space="preserve">nascono </w:t>
-      </w:r>
-      <w:r>
-        <w:t xml:space="preserve">alcune </w:t>
-      </w:r>
-      <w:r>
-        <w:t>sotto</w:t>
-      </w:r>
-      <w:r>
-        <w:t>-</w:t>
+        <w:t>) e io devo visualizzarle nella GUI</w:t>
+      </w:r>
+      <w:r>
+        <w:t>. N</w:t>
+      </w:r>
+      <w:r>
+        <w:t xml:space="preserve">asce </w:t>
+      </w:r>
+      <w:r>
+        <w:t xml:space="preserve">quindi </w:t>
+      </w:r>
+      <w:r>
+        <w:t>una</w:t>
+      </w:r>
+      <w:r>
+        <w:t xml:space="preserve"> </w:t>
       </w:r>
       <w:r>
         <w:t>problematic</w:t>
       </w:r>
       <w:r>
-        <w:t>he</w:t>
+        <w:t>a</w:t>
       </w:r>
       <w:r>
         <w:t>:</w:t>
       </w:r>
-    </w:p>
-    <w:p>
-      <w:pPr>
-        <w:tabs>
-          <w:tab w:val="left" w:pos="1789"/>
-        </w:tabs>
-        <w:jc w:val="both"/>
-      </w:pPr>
-      <w:r>
-        <w:lastRenderedPageBreak/>
-        <w:t>-</w:t>
-      </w:r>
-      <w:r>
-        <w:t xml:space="preserve">il problema richiede che </w:t>
-      </w:r>
-      <w:r>
-        <w:t>le informazioni</w:t>
-      </w:r>
-      <w:r>
-        <w:t xml:space="preserve"> vengano trasmesse </w:t>
-      </w:r>
-      <w:r>
-        <w:t>dal server alla GUI</w:t>
-      </w:r>
-      <w:r>
-        <w:t>.</w:t>
-      </w:r>
-    </w:p>
-    <w:p>
-      <w:pPr>
-        <w:tabs>
-          <w:tab w:val="left" w:pos="1789"/>
-        </w:tabs>
-        <w:jc w:val="both"/>
-      </w:pPr>
-      <w:r>
-        <w:t xml:space="preserve">Deve avere l’iniziativa la </w:t>
-      </w:r>
-      <w:proofErr w:type="spellStart"/>
-      <w:r>
-        <w:t>webGUI</w:t>
-      </w:r>
-      <w:proofErr w:type="spellEnd"/>
-      <w:r>
-        <w:t xml:space="preserve"> facendo richiesta dello stato del server, oppure è il server a dover prendere l’iniziativa e inviare le informazioni di stato alla </w:t>
-      </w:r>
-      <w:proofErr w:type="spellStart"/>
-      <w:r>
-        <w:t>webGUI</w:t>
-      </w:r>
-      <w:proofErr w:type="spellEnd"/>
-      <w:r>
-        <w:t>?</w:t>
-      </w:r>
-    </w:p>
-    <w:p>
-      <w:pPr>
-        <w:tabs>
-          <w:tab w:val="left" w:pos="1789"/>
-        </w:tabs>
-        <w:jc w:val="both"/>
-      </w:pPr>
-      <w:r>
-        <w:t>-</w:t>
-      </w:r>
-      <w:r>
-        <w:t xml:space="preserve">devo chiedermi </w:t>
-      </w:r>
-      <w:r>
-        <w:t>quando è opportuno</w:t>
-      </w:r>
-      <w:r>
-        <w:t xml:space="preserve"> trasmetterle.</w:t>
-      </w:r>
-      <w:r>
-        <w:t xml:space="preserve"> </w:t>
-      </w:r>
-    </w:p>
-    <w:p>
-      <w:pPr>
-        <w:tabs>
-          <w:tab w:val="left" w:pos="1789"/>
-        </w:tabs>
-        <w:jc w:val="both"/>
-      </w:pPr>
-      <w:r>
-        <w:t xml:space="preserve">Dal momento che da requisiti si chiede di visualizzare la </w:t>
-      </w:r>
-      <w:proofErr w:type="spellStart"/>
-      <w:r>
-        <w:rPr>
-          <w:b/>
-          <w:bCs/>
-        </w:rPr>
-        <w:t>current</w:t>
-      </w:r>
-      <w:proofErr w:type="spellEnd"/>
-      <w:r>
-        <w:t xml:space="preserve"> situation sarà necessario </w:t>
-      </w:r>
-      <w:r>
-        <w:t>trasmettere</w:t>
-      </w:r>
-      <w:r>
-        <w:t xml:space="preserve"> il nuovo stato ogni volta che questo cambia in modo da poter visualizzare sulla GUI lo stato sempre aggiornato.</w:t>
-      </w:r>
-    </w:p>
-    <w:p>
-      <w:pPr>
-        <w:tabs>
-          <w:tab w:val="left" w:pos="1789"/>
-        </w:tabs>
-        <w:jc w:val="both"/>
-      </w:pPr>
     </w:p>
     <w:p>
       <w:pPr>
@@ -1494,22 +1739,91 @@
           <w:tab w:val="left" w:pos="1789"/>
         </w:tabs>
         <w:contextualSpacing/>
-        <w:jc w:val="both"/>
-      </w:pPr>
-      <w:r>
-        <w:t>SOLUZIONE (Progetto): (</w:t>
-      </w:r>
-      <w:r>
-        <w:t xml:space="preserve">dall’analisi: </w:t>
-      </w:r>
-      <w:r>
-        <w:t>“</w:t>
-      </w:r>
-      <w:r>
-        <w:t xml:space="preserve">è </w:t>
-      </w:r>
-      <w:r>
-        <w:t xml:space="preserve">necessario mandare il nuovo stato ogni volta che questo cambia in modo da poter visualizzare”) Alla luce di ciò e chiaro come né una soluzione in cui la </w:t>
+        <w:jc w:val="center"/>
+      </w:pPr>
+      <w:r>
+        <w:rPr>
+          <w:b/>
+          <w:bCs/>
+        </w:rPr>
+        <w:t>_</w:t>
+      </w:r>
+      <w:r>
+        <w:rPr>
+          <w:b/>
+          <w:bCs/>
+        </w:rPr>
+        <w:t>I</w:t>
+      </w:r>
+      <w:r>
+        <w:rPr>
+          <w:b/>
+          <w:bCs/>
+        </w:rPr>
+        <w:t xml:space="preserve">l problema richiede che </w:t>
+      </w:r>
+      <w:r>
+        <w:rPr>
+          <w:b/>
+          <w:bCs/>
+        </w:rPr>
+        <w:t>le informazioni</w:t>
+      </w:r>
+      <w:r>
+        <w:rPr>
+          <w:b/>
+          <w:bCs/>
+        </w:rPr>
+        <w:t xml:space="preserve"> vengano trasmesse </w:t>
+      </w:r>
+      <w:r>
+        <w:rPr>
+          <w:b/>
+          <w:bCs/>
+        </w:rPr>
+        <w:t>dal server alla GUI</w:t>
+      </w:r>
+      <w:r>
+        <w:rPr>
+          <w:b/>
+          <w:bCs/>
+        </w:rPr>
+        <w:t>_</w:t>
+      </w:r>
+    </w:p>
+    <w:p>
+      <w:pPr>
+        <w:pStyle w:val="Paragrafoelenco"/>
+        <w:numPr>
+          <w:ilvl w:val="0"/>
+          <w:numId w:val="4"/>
+        </w:numPr>
+        <w:tabs>
+          <w:tab w:val="left" w:pos="1789"/>
+        </w:tabs>
+        <w:jc w:val="both"/>
+      </w:pPr>
+      <w:r>
+        <w:rPr>
+          <w:b/>
+          <w:bCs/>
+        </w:rPr>
+        <w:t>chi</w:t>
+      </w:r>
+      <w:r>
+        <w:t xml:space="preserve"> ha il compito di trasmetterle</w:t>
+      </w:r>
+      <w:r>
+        <w:t xml:space="preserve">? È la web Application a dover prendere </w:t>
+      </w:r>
+      <w:r>
+        <w:t>l’iniziativa facendo richiest</w:t>
+      </w:r>
+      <w:r>
+        <w:t>e al server</w:t>
+      </w:r>
+      <w:r>
+        <w:t xml:space="preserve">, oppure è il server a dover prendere l’iniziativa e inviare le informazioni di stato alla </w:t>
       </w:r>
       <w:proofErr w:type="spellStart"/>
       <w:r>
@@ -1517,21 +1831,36 @@
       </w:r>
       <w:proofErr w:type="spellEnd"/>
       <w:r>
-        <w:t xml:space="preserve"> interroga a polling il server, </w:t>
-      </w:r>
-      <w:r>
-        <w:t>né</w:t>
-      </w:r>
-      <w:r>
-        <w:t xml:space="preserve"> una soluzione in cui il server manda periodicamente informazioni alla </w:t>
-      </w:r>
-      <w:proofErr w:type="spellStart"/>
-      <w:r>
-        <w:t>webGUI</w:t>
-      </w:r>
-      <w:proofErr w:type="spellEnd"/>
-      <w:r>
-        <w:t xml:space="preserve"> siano adeguate.</w:t>
+        <w:t>?</w:t>
+      </w:r>
+    </w:p>
+    <w:p>
+      <w:pPr>
+        <w:pStyle w:val="Paragrafoelenco"/>
+        <w:numPr>
+          <w:ilvl w:val="0"/>
+          <w:numId w:val="4"/>
+        </w:numPr>
+        <w:tabs>
+          <w:tab w:val="left" w:pos="1789"/>
+        </w:tabs>
+        <w:jc w:val="both"/>
+      </w:pPr>
+      <w:r>
+        <w:rPr>
+          <w:b/>
+          <w:bCs/>
+        </w:rPr>
+        <w:t>quando</w:t>
+      </w:r>
+      <w:r>
+        <w:t xml:space="preserve"> è opportuno</w:t>
+      </w:r>
+      <w:r>
+        <w:t xml:space="preserve"> trasmetterle</w:t>
+      </w:r>
+      <w:r>
+        <w:t>?</w:t>
       </w:r>
     </w:p>
     <w:p>
@@ -1541,208 +1870,74 @@
         </w:tabs>
         <w:contextualSpacing/>
         <w:jc w:val="both"/>
-      </w:pPr>
-      <w:r>
-        <w:t xml:space="preserve">Una soluzione basata sul pattern Observer è molto più adatta a risolvere questa problematica: dichiariamo lo stato della stanza come </w:t>
-      </w:r>
-      <w:proofErr w:type="spellStart"/>
-      <w:r>
-        <w:t>Observable</w:t>
-      </w:r>
-      <w:proofErr w:type="spellEnd"/>
-      <w:r>
-        <w:t xml:space="preserve">. A questo punto sarà possibile agganciarle uno o più </w:t>
-      </w:r>
-      <w:proofErr w:type="spellStart"/>
-      <w:r>
-        <w:t>observer</w:t>
-      </w:r>
-      <w:proofErr w:type="spellEnd"/>
-      <w:r>
-        <w:t xml:space="preserve"> che recepiscano il cambiamento di stato e agiscano di conseguenza (facciano visualizzare lo stato sulla pagina).</w:t>
-      </w:r>
-    </w:p>
-    <w:p>
-      <w:pPr>
-        <w:tabs>
-          <w:tab w:val="left" w:pos="1789"/>
-        </w:tabs>
-        <w:jc w:val="both"/>
-      </w:pPr>
-      <w:r>
-        <w:t>Ulteriore vantaggio</w:t>
-      </w:r>
-      <w:r>
-        <w:t xml:space="preserve"> del pattern </w:t>
-      </w:r>
-      <w:proofErr w:type="spellStart"/>
-      <w:r>
-        <w:t>observer</w:t>
-      </w:r>
-      <w:proofErr w:type="spellEnd"/>
-      <w:r>
-        <w:t xml:space="preserve">: L’entità </w:t>
-      </w:r>
-      <w:proofErr w:type="spellStart"/>
-      <w:r>
-        <w:t>observable</w:t>
-      </w:r>
-      <w:proofErr w:type="spellEnd"/>
-      <w:r>
-        <w:t xml:space="preserve"> non sa a priori chi e quanti saranno gli </w:t>
-      </w:r>
-      <w:proofErr w:type="spellStart"/>
-      <w:r>
-        <w:t>observer</w:t>
-      </w:r>
-      <w:proofErr w:type="spellEnd"/>
-      <w:r>
-        <w:t xml:space="preserve"> che sottoscriveranno il proprio interesse (maggior disaccoppiamento tra le entità).</w:t>
-      </w:r>
-    </w:p>
-    <w:p>
-      <w:pPr>
-        <w:tabs>
-          <w:tab w:val="left" w:pos="1789"/>
-        </w:tabs>
-        <w:jc w:val="both"/>
-      </w:pPr>
-      <w:r>
-        <w:t>Nascono 2</w:t>
-      </w:r>
-      <w:r>
-        <w:t xml:space="preserve"> nuove problematiche:</w:t>
-      </w:r>
-    </w:p>
-    <w:p>
-      <w:pPr>
-        <w:tabs>
-          <w:tab w:val="left" w:pos="1789"/>
-        </w:tabs>
-        <w:jc w:val="both"/>
-      </w:pPr>
-      <w:r>
-        <w:t>-</w:t>
-      </w:r>
-      <w:proofErr w:type="spellStart"/>
-      <w:r>
-        <w:t>observer</w:t>
-      </w:r>
-      <w:proofErr w:type="spellEnd"/>
-      <w:r>
-        <w:t xml:space="preserve"> locali oppure </w:t>
-      </w:r>
-      <w:proofErr w:type="spellStart"/>
-      <w:r>
-        <w:t>observer</w:t>
-      </w:r>
-      <w:proofErr w:type="spellEnd"/>
-      <w:r>
-        <w:t xml:space="preserve"> remoti? Possiamo sfruttare il fatto che l’infrastruttura renda i </w:t>
-      </w:r>
-      <w:proofErr w:type="spellStart"/>
-      <w:r>
-        <w:t>QActor</w:t>
-      </w:r>
-      <w:proofErr w:type="spellEnd"/>
-      <w:r>
-        <w:t xml:space="preserve"> delle entità osservabili anche in remoto tramite protocollo </w:t>
-      </w:r>
-      <w:proofErr w:type="spellStart"/>
-      <w:r>
-        <w:t>Coap</w:t>
-      </w:r>
-      <w:proofErr w:type="spellEnd"/>
-      <w:r>
-        <w:t xml:space="preserve">. Nel nostro caso lo stato si trova nel </w:t>
-      </w:r>
-      <w:proofErr w:type="spellStart"/>
-      <w:r>
-        <w:t>waiter</w:t>
-      </w:r>
-      <w:proofErr w:type="spellEnd"/>
-      <w:r>
-        <w:t xml:space="preserve"> a cui basterà fare un </w:t>
-      </w:r>
-      <w:proofErr w:type="spellStart"/>
-      <w:r>
-        <w:t>updateResource</w:t>
-      </w:r>
-      <w:proofErr w:type="spellEnd"/>
-      <w:r>
-        <w:t>[# “$</w:t>
-      </w:r>
-      <w:proofErr w:type="spellStart"/>
-      <w:r>
-        <w:t>nuovoStato</w:t>
-      </w:r>
-      <w:proofErr w:type="spellEnd"/>
-      <w:r>
-        <w:t xml:space="preserve">” #] ogni volta che lo stato cambia. Potremmo così utilizzare un </w:t>
-      </w:r>
-      <w:proofErr w:type="spellStart"/>
-      <w:r>
-        <w:t>observer</w:t>
-      </w:r>
-      <w:proofErr w:type="spellEnd"/>
-      <w:r>
-        <w:t xml:space="preserve"> remoto che si trovi sulla pagina Web il quale, ogni volta che recepisce un cambiamento di stato, lo mostra sulla pagina Web.</w:t>
-      </w:r>
-    </w:p>
-    <w:p>
-      <w:pPr>
-        <w:tabs>
-          <w:tab w:val="left" w:pos="1789"/>
-        </w:tabs>
-        <w:jc w:val="both"/>
-      </w:pPr>
-      <w:r>
-        <w:t xml:space="preserve">-single page </w:t>
-      </w:r>
-      <w:proofErr w:type="spellStart"/>
-      <w:r>
-        <w:t>application</w:t>
-      </w:r>
-      <w:proofErr w:type="spellEnd"/>
-      <w:r>
-        <w:t xml:space="preserve"> con </w:t>
-      </w:r>
-      <w:proofErr w:type="spellStart"/>
-      <w:r>
-        <w:t>webSocket</w:t>
-      </w:r>
-      <w:proofErr w:type="spellEnd"/>
-      <w:r>
-        <w:t xml:space="preserve"> oppure interazione REST ?</w:t>
-      </w:r>
-    </w:p>
-    <w:p>
-      <w:pPr>
-        <w:tabs>
-          <w:tab w:val="left" w:pos="1789"/>
-        </w:tabs>
-        <w:jc w:val="both"/>
-        <w:rPr>
-          <w:rFonts w:ascii="Tahoma" w:eastAsia="Times New Roman" w:hAnsi="Tahoma" w:cs="Tahoma"/>
-          <w:sz w:val="24"/>
-          <w:szCs w:val="24"/>
-          <w:lang w:eastAsia="it-IT"/>
-        </w:rPr>
-      </w:pPr>
-    </w:p>
-    <w:p>
-      <w:pPr>
-        <w:tabs>
-          <w:tab w:val="left" w:pos="1789"/>
-        </w:tabs>
-        <w:jc w:val="both"/>
-        <w:rPr>
-          <w:rFonts w:ascii="Tahoma" w:eastAsia="Times New Roman" w:hAnsi="Tahoma" w:cs="Tahoma"/>
-          <w:sz w:val="24"/>
-          <w:szCs w:val="24"/>
-          <w:lang w:eastAsia="it-IT"/>
-        </w:rPr>
-      </w:pPr>
+        <w:rPr>
+          <w:color w:val="000000"/>
+          <w:sz w:val="23"/>
+          <w:szCs w:val="23"/>
+          <w:shd w:val="clear" w:color="auto" w:fill="FFF2CC" w:themeFill="accent4" w:themeFillTint="33"/>
+        </w:rPr>
+      </w:pPr>
+      <w:r>
+        <w:t xml:space="preserve">Dal momento che da requisiti si chiede di visualizzare la </w:t>
+      </w:r>
+      <w:proofErr w:type="spellStart"/>
+      <w:r>
+        <w:rPr>
+          <w:b/>
+          <w:bCs/>
+          <w:i/>
+          <w:iCs/>
+        </w:rPr>
+        <w:t>current</w:t>
+      </w:r>
+      <w:proofErr w:type="spellEnd"/>
+      <w:r>
+        <w:t xml:space="preserve"> situation</w:t>
+      </w:r>
+      <w:r>
+        <w:t xml:space="preserve">, emerge la necessità di visualizzare lo stato della stanza sempre aggiornato </w:t>
+      </w:r>
+      <w:r>
+        <w:sym w:font="Wingdings" w:char="F0E0"/>
+      </w:r>
+      <w:r>
+        <w:t xml:space="preserve"> sarà necessario </w:t>
+      </w:r>
+      <w:r>
+        <w:rPr>
+          <w:color w:val="000000"/>
+          <w:shd w:val="clear" w:color="auto" w:fill="FFF2CC" w:themeFill="accent4" w:themeFillTint="33"/>
+        </w:rPr>
+        <w:t>trasmettere</w:t>
+      </w:r>
+      <w:r>
+        <w:rPr>
+          <w:color w:val="000000"/>
+          <w:shd w:val="clear" w:color="auto" w:fill="FFF2CC" w:themeFill="accent4" w:themeFillTint="33"/>
+        </w:rPr>
+        <w:t xml:space="preserve"> il nuovo stato </w:t>
+      </w:r>
+      <w:r>
+        <w:rPr>
+          <w:color w:val="000000"/>
+          <w:shd w:val="clear" w:color="auto" w:fill="FFF2CC" w:themeFill="accent4" w:themeFillTint="33"/>
+        </w:rPr>
+        <w:t xml:space="preserve">alla GUI </w:t>
+      </w:r>
+      <w:r>
+        <w:rPr>
+          <w:color w:val="000000"/>
+          <w:shd w:val="clear" w:color="auto" w:fill="FFF2CC" w:themeFill="accent4" w:themeFillTint="33"/>
+        </w:rPr>
+        <w:t>ogni volta che questo cambia</w:t>
+      </w:r>
+      <w:r>
+        <w:rPr>
+          <w:color w:val="000000"/>
+          <w:shd w:val="clear" w:color="auto" w:fill="FFF2CC" w:themeFill="accent4" w:themeFillTint="33"/>
+        </w:rPr>
+        <w:t>.</w:t>
+      </w:r>
     </w:p>
     <w:p>
       <w:pPr>
@@ -1753,7 +1948,7 @@
         <w:jc w:val="both"/>
       </w:pPr>
       <w:r>
-        <w:t>Nello SPRINT 3 era già emersa la necessità di realizzare una Web GUI, con lo scopo di rendere più proficuo il momento di confronto e feedback con il committente.</w:t>
+        <w:t>Si demanda al progettista la scelta di una soluzione in linea con le analisi appena fatte.</w:t>
       </w:r>
     </w:p>
     <w:p>
@@ -1764,60 +1959,96 @@
         <w:contextualSpacing/>
         <w:jc w:val="both"/>
       </w:pPr>
-      <w:r>
-        <w:t>In questo Sprint</w:t>
-      </w:r>
-      <w:r>
-        <w:t xml:space="preserve"> si segnala al progettista la possibilità</w:t>
-      </w:r>
-      <w:r>
-        <w:t xml:space="preserve"> </w:t>
-      </w:r>
-      <w:r>
-        <w:t xml:space="preserve">di </w:t>
-      </w:r>
-      <w:r>
-        <w:t>utilizzare la stessa web GUI, arricchendola dei dati necessari</w:t>
-      </w:r>
-      <w:r>
-        <w:t xml:space="preserve"> a</w:t>
-      </w:r>
-      <w:r>
-        <w:t xml:space="preserve"> soddisfare il requisito della </w:t>
-      </w:r>
-      <w:proofErr w:type="spellStart"/>
-      <w:r>
-        <w:rPr>
-          <w:i/>
-          <w:iCs/>
-        </w:rPr>
-        <w:t>current</w:t>
-      </w:r>
-      <w:proofErr w:type="spellEnd"/>
-      <w:r>
-        <w:rPr>
-          <w:i/>
-          <w:iCs/>
-        </w:rPr>
-        <w:t xml:space="preserve"> situation</w:t>
-      </w:r>
-      <w:r>
-        <w:t>.</w:t>
-      </w:r>
     </w:p>
     <w:p>
       <w:pPr>
         <w:tabs>
           <w:tab w:val="left" w:pos="1789"/>
         </w:tabs>
-        <w:jc w:val="both"/>
-        <w:rPr>
-          <w:rFonts w:ascii="Tahoma" w:eastAsia="Times New Roman" w:hAnsi="Tahoma" w:cs="Tahoma"/>
-          <w:sz w:val="24"/>
-          <w:szCs w:val="24"/>
-          <w:lang w:eastAsia="it-IT"/>
-        </w:rPr>
-      </w:pPr>
+        <w:contextualSpacing/>
+        <w:jc w:val="both"/>
+      </w:pPr>
+      <w:r>
+        <w:t>Nello SPRINT 3 era già emersa la necessità di realizzare una Web GUI, con lo scopo di rendere più proficuo il momento di confronto e feedback con il committente.</w:t>
+      </w:r>
+      <w:r>
+        <w:t xml:space="preserve"> </w:t>
+      </w:r>
+      <w:r>
+        <w:rPr>
+          <w:u w:val="single"/>
+        </w:rPr>
+        <w:t xml:space="preserve">Per dare la possibilità al committente (manager) di avere tutto sotto controllo nella stessa </w:t>
+      </w:r>
+      <w:proofErr w:type="spellStart"/>
+      <w:r>
+        <w:rPr>
+          <w:u w:val="single"/>
+        </w:rPr>
+        <w:t>webGUI</w:t>
+      </w:r>
+      <w:proofErr w:type="spellEnd"/>
+      <w:r>
+        <w:rPr>
+          <w:u w:val="single"/>
+        </w:rPr>
+        <w:t xml:space="preserve"> si </w:t>
+      </w:r>
+      <w:r>
+        <w:rPr>
+          <w:u w:val="single"/>
+        </w:rPr>
+        <w:t xml:space="preserve">segnala al progettista </w:t>
+      </w:r>
+      <w:r>
+        <w:rPr>
+          <w:u w:val="single"/>
+        </w:rPr>
+        <w:t xml:space="preserve">di </w:t>
+      </w:r>
+      <w:r>
+        <w:rPr>
+          <w:u w:val="single"/>
+        </w:rPr>
+        <w:t>utilizzare la stessa web GUI</w:t>
+      </w:r>
+      <w:r>
+        <w:rPr>
+          <w:u w:val="single"/>
+        </w:rPr>
+        <w:t xml:space="preserve"> sviluppata nello sprint precedente</w:t>
+      </w:r>
+      <w:r>
+        <w:rPr>
+          <w:u w:val="single"/>
+        </w:rPr>
+        <w:t>, arricchendola dei dati necessari</w:t>
+      </w:r>
+      <w:r>
+        <w:t xml:space="preserve"> a</w:t>
+      </w:r>
+      <w:r>
+        <w:t xml:space="preserve"> soddisfare il requisito della </w:t>
+      </w:r>
+      <w:proofErr w:type="spellStart"/>
+      <w:r>
+        <w:rPr>
+          <w:i/>
+          <w:iCs/>
+        </w:rPr>
+        <w:t>current</w:t>
+      </w:r>
+      <w:proofErr w:type="spellEnd"/>
+      <w:r>
+        <w:rPr>
+          <w:i/>
+          <w:iCs/>
+        </w:rPr>
+        <w:t xml:space="preserve"> situation</w:t>
+      </w:r>
+      <w:r>
+        <w:t>.</w:t>
+      </w:r>
     </w:p>
     <w:p>
       <w:pPr>
@@ -1825,115 +2056,6 @@
           <w:tab w:val="left" w:pos="1789"/>
         </w:tabs>
         <w:jc w:val="both"/>
-      </w:pPr>
-    </w:p>
-    <w:p>
-      <w:pPr>
-        <w:tabs>
-          <w:tab w:val="left" w:pos="1789"/>
-        </w:tabs>
-        <w:jc w:val="both"/>
-      </w:pPr>
-      <w:r>
-        <w:t xml:space="preserve">Stato della </w:t>
-      </w:r>
-      <w:proofErr w:type="spellStart"/>
-      <w:r>
-        <w:t>tearoom</w:t>
-      </w:r>
-      <w:proofErr w:type="spellEnd"/>
-      <w:r>
-        <w:t>? Centralizzato o decentralizzato? Lo stato corrente della stanza è bene che sia centralizzato sia per far fronte al requisito del manager sia per facilitare il testing che quindi può ruotare tutto intorno ad esso.</w:t>
-      </w:r>
-    </w:p>
-    <w:p>
-      <w:pPr>
-        <w:tabs>
-          <w:tab w:val="left" w:pos="1789"/>
-        </w:tabs>
-        <w:jc w:val="both"/>
-      </w:pPr>
-    </w:p>
-    <w:p>
-      <w:pPr>
-        <w:tabs>
-          <w:tab w:val="left" w:pos="1789"/>
-        </w:tabs>
-        <w:jc w:val="both"/>
-      </w:pPr>
-      <w:r>
-        <w:t xml:space="preserve">È </w:t>
-      </w:r>
-      <w:r>
-        <w:t xml:space="preserve">il </w:t>
-      </w:r>
-      <w:proofErr w:type="spellStart"/>
-      <w:r>
-        <w:t>waiter</w:t>
-      </w:r>
-      <w:proofErr w:type="spellEnd"/>
-      <w:r>
-        <w:t xml:space="preserve"> che cambia lo stato in seguito ad una propria azione? Oppure è lo stato che cambia e in base al proprio cambiamento comanda le azioni del </w:t>
-      </w:r>
-      <w:proofErr w:type="spellStart"/>
-      <w:r>
-        <w:t>waiter</w:t>
-      </w:r>
-      <w:proofErr w:type="spellEnd"/>
-      <w:r>
-        <w:t xml:space="preserve"> (Visione domain </w:t>
-      </w:r>
-      <w:proofErr w:type="spellStart"/>
-      <w:r>
-        <w:t>centered</w:t>
-      </w:r>
-      <w:proofErr w:type="spellEnd"/>
-      <w:r>
-        <w:t>-Modello Esagonale? Guardala per la discussione finale)</w:t>
-      </w:r>
-    </w:p>
-    <w:p>
-      <w:pPr>
-        <w:tabs>
-          <w:tab w:val="left" w:pos="1789"/>
-        </w:tabs>
-        <w:jc w:val="both"/>
-      </w:pPr>
-      <w:r>
-        <w:t xml:space="preserve">In linea teorica cosa comporterebbe se pensassi ad un </w:t>
-      </w:r>
-      <w:proofErr w:type="spellStart"/>
-      <w:r>
-        <w:t>refactoring</w:t>
-      </w:r>
-      <w:proofErr w:type="spellEnd"/>
-      <w:r>
-        <w:t xml:space="preserve"> del codice per applicare il modello esagonale e tutto ruota attorno ad un dominio ? (Che nel nostro caso sarà lo stato della stanza).</w:t>
-      </w:r>
-    </w:p>
-    <w:p>
-      <w:pPr>
-        <w:tabs>
-          <w:tab w:val="left" w:pos="1789"/>
-        </w:tabs>
-        <w:jc w:val="both"/>
-      </w:pPr>
-      <w:r>
-        <w:lastRenderedPageBreak/>
-        <w:t xml:space="preserve">Provare a pensare alla tematica e magari la discuteremo all’orale. </w:t>
-      </w:r>
-    </w:p>
-    <w:p>
-      <w:pPr>
-        <w:autoSpaceDE w:val="0"/>
-        <w:autoSpaceDN w:val="0"/>
-        <w:adjustRightInd w:val="0"/>
-        <w:spacing w:after="0" w:line="240" w:lineRule="auto"/>
-        <w:jc w:val="both"/>
-        <w:rPr>
-          <w:noProof/>
-          <w:shd w:val="clear" w:color="auto" w:fill="FFF2CC" w:themeFill="accent4" w:themeFillTint="33"/>
-        </w:rPr>
       </w:pPr>
     </w:p>
     <w:p>
@@ -2026,7 +2148,7 @@
         </w:rPr>
         <w:t xml:space="preserve"> modello eseguibile </w:t>
       </w:r>
-      <w:hyperlink r:id="rId7" w:history="1">
+      <w:hyperlink r:id="rId10" w:history="1">
         <w:r>
           <w:rPr>
             <w:rStyle w:val="Collegamentoipertestuale"/>
@@ -2087,11 +2209,69 @@
       <w:pPr>
         <w:pStyle w:val="Paragrafoelenco"/>
         <w:ind w:left="0"/>
-        <w:rPr>
-          <w:sz w:val="24"/>
-          <w:szCs w:val="24"/>
-        </w:rPr>
-      </w:pPr>
+      </w:pPr>
+      <w:r>
+        <w:t xml:space="preserve">Si veda il test plan completo a questo link: </w:t>
+      </w:r>
+      <w:hyperlink r:id="rId11" w:history="1">
+        <w:r>
+          <w:rPr>
+            <w:rStyle w:val="Collegamentoipertestuale"/>
+          </w:rPr>
+          <w:t>testSpr</w:t>
+        </w:r>
+        <w:r>
+          <w:rPr>
+            <w:rStyle w:val="Collegamentoipertestuale"/>
+          </w:rPr>
+          <w:t>i</w:t>
+        </w:r>
+        <w:r>
+          <w:rPr>
+            <w:rStyle w:val="Collegamentoipertestuale"/>
+          </w:rPr>
+          <w:t>nt4.kt</w:t>
+        </w:r>
+      </w:hyperlink>
+      <w:r>
+        <w:t>.</w:t>
+      </w:r>
+    </w:p>
+    <w:p>
+      <w:pPr>
+        <w:pStyle w:val="Paragrafoelenco"/>
+        <w:ind w:left="0"/>
+      </w:pPr>
+      <w:r>
+        <w:t xml:space="preserve">I test sono stati condotti controllando il </w:t>
+      </w:r>
+      <w:proofErr w:type="spellStart"/>
+      <w:r>
+        <w:rPr>
+          <w:i/>
+          <w:iCs/>
+        </w:rPr>
+        <w:t>current</w:t>
+      </w:r>
+      <w:proofErr w:type="spellEnd"/>
+      <w:r>
+        <w:rPr>
+          <w:i/>
+          <w:iCs/>
+        </w:rPr>
+        <w:t xml:space="preserve"> state</w:t>
+      </w:r>
+      <w:r>
+        <w:t xml:space="preserve"> della </w:t>
+      </w:r>
+      <w:proofErr w:type="spellStart"/>
+      <w:r>
+        <w:t>tearoom</w:t>
+      </w:r>
+      <w:proofErr w:type="spellEnd"/>
+      <w:r>
+        <w:t xml:space="preserve"> e confrontandolo con quello atteso situazione per situazione.</w:t>
+      </w:r>
     </w:p>
     <w:p>
       <w:pPr>
@@ -2122,50 +2302,1556 @@
     </w:p>
     <w:p>
       <w:pPr>
-        <w:jc w:val="both"/>
-      </w:pPr>
-      <w:r>
-        <w:t>Alcune note:</w:t>
-      </w:r>
-    </w:p>
-    <w:p>
-      <w:pPr>
-        <w:jc w:val="both"/>
-      </w:pPr>
-    </w:p>
-    <w:p>
-      <w:pPr>
-        <w:jc w:val="both"/>
-      </w:pPr>
-      <w:r>
-        <w:t xml:space="preserve">Nell’immagine di progetto far vedere con delle frecce anche l’interazione </w:t>
-      </w:r>
-      <w:proofErr w:type="spellStart"/>
-      <w:r>
+        <w:pStyle w:val="Paragrafoelenco"/>
+        <w:numPr>
+          <w:ilvl w:val="0"/>
+          <w:numId w:val="3"/>
+        </w:numPr>
+        <w:tabs>
+          <w:tab w:val="left" w:pos="1789"/>
+        </w:tabs>
+        <w:jc w:val="both"/>
+        <w:rPr>
+          <w:b/>
+          <w:bCs/>
+        </w:rPr>
+      </w:pPr>
+      <w:r>
+        <w:rPr>
+          <w:b/>
+          <w:bCs/>
+        </w:rPr>
+        <w:t>“</w:t>
+      </w:r>
+      <w:r>
+        <w:rPr>
+          <w:b/>
+          <w:bCs/>
+        </w:rPr>
+        <w:t>…</w:t>
+      </w:r>
+      <w:r>
+        <w:rPr>
+          <w:b/>
+          <w:bCs/>
+        </w:rPr>
+        <w:t>è necessario trasmettere alla GUI il nuovo stato ogni volta che questo cambia”.</w:t>
+      </w:r>
+    </w:p>
+    <w:p>
+      <w:pPr>
+        <w:tabs>
+          <w:tab w:val="left" w:pos="1789"/>
+        </w:tabs>
+        <w:contextualSpacing/>
+        <w:jc w:val="right"/>
+      </w:pPr>
+      <w:r>
+        <w:t>(</w:t>
+      </w:r>
+      <w:r>
+        <w:t>dall’analisi del Problema</w:t>
+      </w:r>
+      <w:r>
+        <w:t>)</w:t>
+      </w:r>
+    </w:p>
+    <w:p>
+      <w:pPr>
+        <w:tabs>
+          <w:tab w:val="left" w:pos="1789"/>
+        </w:tabs>
+        <w:contextualSpacing/>
+        <w:jc w:val="both"/>
+      </w:pPr>
+    </w:p>
+    <w:p>
+      <w:pPr>
+        <w:tabs>
+          <w:tab w:val="left" w:pos="1789"/>
+        </w:tabs>
+        <w:contextualSpacing/>
+        <w:jc w:val="both"/>
+      </w:pPr>
+      <w:r>
+        <w:t xml:space="preserve">Alla luce di ciò </w:t>
+      </w:r>
+      <w:r>
+        <w:t>è</w:t>
+      </w:r>
+      <w:r>
+        <w:t xml:space="preserve"> chiaro come né una soluzione in cui la </w:t>
+      </w:r>
+      <w:proofErr w:type="spellStart"/>
+      <w:r>
+        <w:t>webGUI</w:t>
+      </w:r>
+      <w:proofErr w:type="spellEnd"/>
+      <w:r>
+        <w:t xml:space="preserve"> interroga a polling il server, né una soluzione in cui il server manda informazioni alla </w:t>
+      </w:r>
+      <w:proofErr w:type="spellStart"/>
+      <w:r>
+        <w:t>webGUI</w:t>
+      </w:r>
+      <w:proofErr w:type="spellEnd"/>
+      <w:r>
+        <w:t xml:space="preserve"> </w:t>
+      </w:r>
+      <w:r>
+        <w:t xml:space="preserve">a intervalli regolari </w:t>
+      </w:r>
+      <w:r>
+        <w:t>siano adeguate.</w:t>
+      </w:r>
+    </w:p>
+    <w:p>
+      <w:pPr>
+        <w:tabs>
+          <w:tab w:val="left" w:pos="1789"/>
+        </w:tabs>
+        <w:contextualSpacing/>
+        <w:jc w:val="both"/>
+      </w:pPr>
+      <w:r>
+        <w:rPr>
+          <w:color w:val="000000"/>
+          <w:shd w:val="clear" w:color="auto" w:fill="FFF2CC" w:themeFill="accent4" w:themeFillTint="33"/>
+        </w:rPr>
+        <w:t>Una soluzione basata sul pattern Observer è molto più adatta a risolvere questa problematica</w:t>
+      </w:r>
+      <w:r>
+        <w:rPr>
+          <w:color w:val="000000"/>
+          <w:shd w:val="clear" w:color="auto" w:fill="FFF2CC" w:themeFill="accent4" w:themeFillTint="33"/>
+        </w:rPr>
+        <w:t>!</w:t>
+      </w:r>
+    </w:p>
+    <w:p>
+      <w:pPr>
+        <w:tabs>
+          <w:tab w:val="left" w:pos="1789"/>
+        </w:tabs>
+        <w:contextualSpacing/>
+        <w:jc w:val="both"/>
+      </w:pPr>
+      <w:r>
+        <w:lastRenderedPageBreak/>
+        <w:t xml:space="preserve">Se immaginiamo </w:t>
+      </w:r>
+      <w:r>
+        <w:t xml:space="preserve">lo stato della stanza come </w:t>
+      </w:r>
+      <w:proofErr w:type="spellStart"/>
+      <w:r>
+        <w:t>Observable</w:t>
+      </w:r>
+      <w:proofErr w:type="spellEnd"/>
+      <w:r>
+        <w:t>,</w:t>
+      </w:r>
+      <w:r>
+        <w:t xml:space="preserve"> sarà possibile agganciarle uno o più </w:t>
+      </w:r>
+      <w:proofErr w:type="spellStart"/>
+      <w:r>
+        <w:t>observer</w:t>
+      </w:r>
+      <w:proofErr w:type="spellEnd"/>
+      <w:r>
+        <w:t xml:space="preserve"> che recepiscano il cambiamento di stato e agiscano di conseguenza (facciano visualizzare lo stato sulla pagina).</w:t>
+      </w:r>
+    </w:p>
+    <w:p>
+      <w:pPr>
+        <w:tabs>
+          <w:tab w:val="left" w:pos="1789"/>
+        </w:tabs>
+        <w:jc w:val="both"/>
+      </w:pPr>
+      <w:r>
+        <w:rPr>
+          <w:u w:val="single"/>
+        </w:rPr>
+        <w:t xml:space="preserve">Ulteriore vantaggio del pattern </w:t>
+      </w:r>
+      <w:proofErr w:type="spellStart"/>
+      <w:r>
+        <w:rPr>
+          <w:u w:val="single"/>
+        </w:rPr>
+        <w:t>observer</w:t>
+      </w:r>
+      <w:proofErr w:type="spellEnd"/>
+      <w:r>
+        <w:t xml:space="preserve">: L’entità </w:t>
+      </w:r>
+      <w:proofErr w:type="spellStart"/>
+      <w:r>
+        <w:t>O</w:t>
+      </w:r>
+      <w:r>
+        <w:t>bservable</w:t>
+      </w:r>
+      <w:proofErr w:type="spellEnd"/>
+      <w:r>
+        <w:t xml:space="preserve"> non sa a priori chi e quanti saranno gli </w:t>
+      </w:r>
+      <w:proofErr w:type="spellStart"/>
+      <w:r>
+        <w:t>observer</w:t>
+      </w:r>
+      <w:proofErr w:type="spellEnd"/>
+      <w:r>
+        <w:t xml:space="preserve"> che sottoscriveranno il proprio interesse (maggior disaccoppiamento tra le entità).</w:t>
+      </w:r>
+    </w:p>
+    <w:p>
+      <w:pPr>
+        <w:tabs>
+          <w:tab w:val="left" w:pos="1789"/>
+        </w:tabs>
+        <w:contextualSpacing/>
+        <w:jc w:val="both"/>
+      </w:pPr>
+      <w:r>
+        <w:t>Nasc</w:t>
+      </w:r>
+      <w:r>
+        <w:t xml:space="preserve">e </w:t>
+      </w:r>
+      <w:r>
+        <w:t xml:space="preserve">una </w:t>
+      </w:r>
+      <w:r>
+        <w:t>ulterior</w:t>
+      </w:r>
+      <w:r>
+        <w:t>e</w:t>
+      </w:r>
+      <w:r>
+        <w:t xml:space="preserve"> problematic</w:t>
+      </w:r>
+      <w:r>
+        <w:t>a</w:t>
+      </w:r>
+      <w:r>
+        <w:t>:</w:t>
+      </w:r>
+    </w:p>
+    <w:p>
+      <w:pPr>
+        <w:tabs>
+          <w:tab w:val="left" w:pos="1789"/>
+        </w:tabs>
+        <w:contextualSpacing/>
+        <w:jc w:val="both"/>
+      </w:pPr>
+      <w:r>
+        <w:t>-</w:t>
+      </w:r>
+      <w:proofErr w:type="spellStart"/>
+      <w:r>
+        <w:rPr>
+          <w:b/>
+          <w:bCs/>
+        </w:rPr>
+        <w:t>observer</w:t>
+      </w:r>
+      <w:proofErr w:type="spellEnd"/>
+      <w:r>
+        <w:rPr>
+          <w:b/>
+          <w:bCs/>
+        </w:rPr>
+        <w:t xml:space="preserve"> </w:t>
+      </w:r>
+      <w:r>
+        <w:rPr>
+          <w:b/>
+          <w:bCs/>
+          <w:sz w:val="24"/>
+          <w:szCs w:val="24"/>
+        </w:rPr>
+        <w:t xml:space="preserve">locali </w:t>
+      </w:r>
+      <w:r>
+        <w:rPr>
+          <w:b/>
+          <w:bCs/>
+        </w:rPr>
+        <w:t xml:space="preserve">oppure </w:t>
+      </w:r>
+      <w:proofErr w:type="spellStart"/>
+      <w:r>
+        <w:rPr>
+          <w:b/>
+          <w:bCs/>
+        </w:rPr>
+        <w:t>observer</w:t>
+      </w:r>
+      <w:proofErr w:type="spellEnd"/>
+      <w:r>
+        <w:rPr>
+          <w:b/>
+          <w:bCs/>
+        </w:rPr>
+        <w:t xml:space="preserve"> </w:t>
+      </w:r>
+      <w:r>
+        <w:rPr>
+          <w:b/>
+          <w:bCs/>
+          <w:sz w:val="24"/>
+          <w:szCs w:val="24"/>
+        </w:rPr>
+        <w:t>remoti</w:t>
+      </w:r>
+      <w:r>
+        <w:rPr>
+          <w:b/>
+          <w:bCs/>
+        </w:rPr>
+        <w:t xml:space="preserve">? </w:t>
+      </w:r>
+      <w:r>
+        <w:t>Possiamo sfruttare il fatto che l’infrastruttura</w:t>
+      </w:r>
+      <w:r>
+        <w:t xml:space="preserve"> </w:t>
+      </w:r>
+      <w:proofErr w:type="spellStart"/>
+      <w:r>
+        <w:t>QakActor</w:t>
+      </w:r>
+      <w:proofErr w:type="spellEnd"/>
+      <w:r>
+        <w:t xml:space="preserve"> renda i </w:t>
+      </w:r>
+      <w:proofErr w:type="spellStart"/>
+      <w:r>
+        <w:t>QActor</w:t>
+      </w:r>
+      <w:proofErr w:type="spellEnd"/>
+      <w:r>
+        <w:t xml:space="preserve"> delle entità osservabili anche in remoto tramite protocollo </w:t>
+      </w:r>
+      <w:proofErr w:type="spellStart"/>
+      <w:r>
+        <w:t>Coap</w:t>
+      </w:r>
+      <w:proofErr w:type="spellEnd"/>
+      <w:r>
+        <w:t xml:space="preserve">. Nel nostro caso lo stato si trova nel </w:t>
+      </w:r>
+      <w:proofErr w:type="spellStart"/>
+      <w:r>
+        <w:t>waiter</w:t>
+      </w:r>
+      <w:proofErr w:type="spellEnd"/>
+      <w:r>
+        <w:t xml:space="preserve"> a cui basterà fare un </w:t>
+      </w:r>
+      <w:proofErr w:type="spellStart"/>
+      <w:r>
+        <w:rPr>
+          <w:rFonts w:ascii="Consolas" w:hAnsi="Consolas" w:cs="Consolas"/>
+          <w:b/>
+          <w:bCs/>
+          <w:color w:val="7F0055"/>
+          <w:sz w:val="20"/>
+          <w:szCs w:val="20"/>
+          <w:shd w:val="clear" w:color="auto" w:fill="E8F2FE"/>
+        </w:rPr>
+        <w:t>updateResource</w:t>
+      </w:r>
+      <w:proofErr w:type="spellEnd"/>
+      <w:r>
+        <w:rPr>
+          <w:rFonts w:ascii="Consolas" w:hAnsi="Consolas" w:cs="Consolas"/>
+          <w:sz w:val="20"/>
+          <w:szCs w:val="20"/>
+          <w:shd w:val="clear" w:color="auto" w:fill="E8F2FE"/>
+        </w:rPr>
+        <w:t>[#“$nuovoStato”#]</w:t>
+      </w:r>
+      <w:r>
+        <w:t xml:space="preserve"> o</w:t>
+      </w:r>
+      <w:r>
+        <w:t xml:space="preserve">gni volta che lo stato cambia. Potremmo così utilizzare un </w:t>
+      </w:r>
+      <w:r>
+        <w:t>O</w:t>
+      </w:r>
+      <w:r>
+        <w:t xml:space="preserve">bserver remoto </w:t>
+      </w:r>
+      <w:r>
+        <w:t xml:space="preserve">locato </w:t>
+      </w:r>
+      <w:r>
+        <w:t>sull</w:t>
+      </w:r>
+      <w:r>
+        <w:t>a</w:t>
+      </w:r>
+      <w:r>
+        <w:t xml:space="preserve"> </w:t>
+      </w:r>
+      <w:proofErr w:type="spellStart"/>
+      <w:r>
+        <w:t>w</w:t>
+      </w:r>
+      <w:r>
+        <w:t>eb</w:t>
+      </w:r>
+      <w:r>
+        <w:t>Application</w:t>
+      </w:r>
+      <w:proofErr w:type="spellEnd"/>
+      <w:r>
+        <w:t xml:space="preserve"> il quale, ogni volta che </w:t>
+      </w:r>
+      <w:r>
+        <w:t xml:space="preserve">cambia lo stato, </w:t>
+      </w:r>
+      <w:r>
+        <w:t xml:space="preserve">recepisce </w:t>
+      </w:r>
+      <w:r>
+        <w:t xml:space="preserve">il </w:t>
+      </w:r>
+      <w:r>
+        <w:t>cambiamento di stato</w:t>
+      </w:r>
+      <w:r>
+        <w:t>.</w:t>
+      </w:r>
+    </w:p>
+    <w:p>
+      <w:pPr>
+        <w:tabs>
+          <w:tab w:val="left" w:pos="1789"/>
+        </w:tabs>
+        <w:contextualSpacing/>
+        <w:jc w:val="both"/>
+      </w:pPr>
+    </w:p>
+    <w:p>
+      <w:pPr>
+        <w:pStyle w:val="Paragrafoelenco"/>
+        <w:numPr>
+          <w:ilvl w:val="0"/>
+          <w:numId w:val="3"/>
+        </w:numPr>
+        <w:tabs>
+          <w:tab w:val="left" w:pos="1789"/>
+        </w:tabs>
+        <w:jc w:val="both"/>
+        <w:rPr>
+          <w:b/>
+          <w:bCs/>
+        </w:rPr>
+      </w:pPr>
+      <w:r>
+        <w:rPr>
+          <w:b/>
+          <w:bCs/>
+        </w:rPr>
+        <w:t xml:space="preserve">single page </w:t>
+      </w:r>
+      <w:proofErr w:type="spellStart"/>
+      <w:r>
+        <w:rPr>
+          <w:b/>
+          <w:bCs/>
+        </w:rPr>
+        <w:t>application</w:t>
+      </w:r>
+      <w:proofErr w:type="spellEnd"/>
+      <w:r>
+        <w:rPr>
+          <w:b/>
+          <w:bCs/>
+        </w:rPr>
+        <w:t xml:space="preserve"> con </w:t>
+      </w:r>
+      <w:proofErr w:type="spellStart"/>
+      <w:r>
+        <w:rPr>
+          <w:b/>
+          <w:bCs/>
+        </w:rPr>
+        <w:t>webSocket</w:t>
+      </w:r>
+      <w:proofErr w:type="spellEnd"/>
+      <w:r>
+        <w:rPr>
+          <w:b/>
+          <w:bCs/>
+        </w:rPr>
+        <w:t xml:space="preserve"> oppure interazione</w:t>
+      </w:r>
+      <w:r>
+        <w:rPr>
+          <w:b/>
+          <w:bCs/>
+        </w:rPr>
+        <w:t xml:space="preserve"> </w:t>
+      </w:r>
+      <w:proofErr w:type="spellStart"/>
+      <w:r>
+        <w:rPr>
+          <w:b/>
+          <w:bCs/>
+        </w:rPr>
+        <w:t>paginaHtml</w:t>
+      </w:r>
+      <w:proofErr w:type="spellEnd"/>
+      <w:r>
+        <w:rPr>
+          <w:b/>
+          <w:bCs/>
+        </w:rPr>
+        <w:t xml:space="preserve"> </w:t>
+      </w:r>
+      <w:r>
+        <w:rPr>
+          <w:b/>
+          <w:bCs/>
+        </w:rPr>
+        <w:sym w:font="Wingdings" w:char="F0DF"/>
+      </w:r>
+      <w:r>
+        <w:rPr>
+          <w:b/>
+          <w:bCs/>
+        </w:rPr>
+        <w:sym w:font="Wingdings" w:char="F0E0"/>
+      </w:r>
+      <w:r>
+        <w:rPr>
+          <w:b/>
+          <w:bCs/>
+        </w:rPr>
+        <w:t xml:space="preserve"> </w:t>
+      </w:r>
+      <w:proofErr w:type="spellStart"/>
+      <w:r>
+        <w:rPr>
+          <w:b/>
+          <w:bCs/>
+        </w:rPr>
+        <w:t>GUIController</w:t>
+      </w:r>
+      <w:proofErr w:type="spellEnd"/>
+      <w:r>
+        <w:rPr>
+          <w:b/>
+          <w:bCs/>
+        </w:rPr>
+        <w:t xml:space="preserve"> </w:t>
+      </w:r>
+      <w:r>
+        <w:rPr>
+          <w:b/>
+          <w:bCs/>
+        </w:rPr>
+        <w:t xml:space="preserve"> REST?</w:t>
+      </w:r>
+    </w:p>
+    <w:p>
+      <w:pPr>
+        <w:tabs>
+          <w:tab w:val="left" w:pos="1789"/>
+        </w:tabs>
+        <w:jc w:val="both"/>
+      </w:pPr>
+      <w:r>
+        <w:t>Seguendo l’interazione classica di Spring Boot</w:t>
+      </w:r>
+      <w:r>
+        <w:t xml:space="preserve"> (basata su protocollo http)</w:t>
+      </w:r>
+      <w:r>
+        <w:t xml:space="preserve"> </w:t>
+      </w:r>
+      <w:r>
+        <w:t>la pagina html</w:t>
+      </w:r>
+      <w:r>
+        <w:t xml:space="preserve"> dovrebbe </w:t>
+      </w:r>
+      <w:r>
+        <w:t>ric</w:t>
+      </w:r>
+      <w:r>
+        <w:t xml:space="preserve">hiedere </w:t>
+      </w:r>
+      <w:r>
+        <w:t>esplicitamente l’aggiornamento delle</w:t>
+      </w:r>
+      <w:r>
+        <w:t xml:space="preserve"> informazioni</w:t>
+      </w:r>
+      <w:r>
+        <w:t xml:space="preserve">. </w:t>
+      </w:r>
+      <w:r>
+        <w:rPr>
+          <mc:AlternateContent>
+            <mc:Choice Requires="w16se"/>
+            <mc:Fallback>
+              <w:rFonts w:ascii="Segoe UI Emoji" w:eastAsia="Segoe UI Emoji" w:hAnsi="Segoe UI Emoji" w:cs="Segoe UI Emoji"/>
+            </mc:Fallback>
+          </mc:AlternateContent>
+        </w:rPr>
+        <mc:AlternateContent>
+          <mc:Choice Requires="w16se">
+            <w16se:symEx w16se:font="Segoe UI Emoji" w16se:char="2639"/>
+          </mc:Choice>
+          <mc:Fallback>
+            <w:t>☹</w:t>
+          </mc:Fallback>
+        </mc:AlternateContent>
+      </w:r>
+    </w:p>
+    <w:p>
+      <w:pPr>
+        <w:tabs>
+          <w:tab w:val="left" w:pos="1789"/>
+        </w:tabs>
+        <w:jc w:val="both"/>
+      </w:pPr>
+      <w:r>
+        <w:rPr>
+          <w:color w:val="000000"/>
+          <w:shd w:val="clear" w:color="auto" w:fill="FFF2CC" w:themeFill="accent4" w:themeFillTint="33"/>
+        </w:rPr>
+        <w:t>Sfruttando le</w:t>
+      </w:r>
+      <w:r>
+        <w:rPr>
+          <w:color w:val="000000"/>
+          <w:shd w:val="clear" w:color="auto" w:fill="FFF2CC" w:themeFill="accent4" w:themeFillTint="33"/>
+        </w:rPr>
+        <w:t xml:space="preserve"> </w:t>
+      </w:r>
+      <w:hyperlink r:id="rId12" w:history="1">
+        <w:proofErr w:type="spellStart"/>
+        <w:r>
+          <w:rPr>
+            <w:color w:val="000000"/>
+            <w:shd w:val="clear" w:color="auto" w:fill="FFF2CC" w:themeFill="accent4" w:themeFillTint="33"/>
+          </w:rPr>
+          <w:t>webSoc</w:t>
+        </w:r>
+        <w:r>
+          <w:rPr>
+            <w:color w:val="000000"/>
+            <w:shd w:val="clear" w:color="auto" w:fill="FFF2CC" w:themeFill="accent4" w:themeFillTint="33"/>
+          </w:rPr>
+          <w:t>k</w:t>
+        </w:r>
+        <w:r>
+          <w:rPr>
+            <w:color w:val="000000"/>
+            <w:shd w:val="clear" w:color="auto" w:fill="FFF2CC" w:themeFill="accent4" w:themeFillTint="33"/>
+          </w:rPr>
+          <w:t>et</w:t>
+        </w:r>
+        <w:proofErr w:type="spellEnd"/>
+      </w:hyperlink>
+      <w:r>
+        <w:rPr>
+          <w:color w:val="000000"/>
+          <w:shd w:val="clear" w:color="auto" w:fill="FFF2CC" w:themeFill="accent4" w:themeFillTint="33"/>
+        </w:rPr>
+        <w:t xml:space="preserve"> possiamo implementare una single page </w:t>
+      </w:r>
+      <w:proofErr w:type="spellStart"/>
+      <w:r>
+        <w:rPr>
+          <w:color w:val="000000"/>
+          <w:shd w:val="clear" w:color="auto" w:fill="FFF2CC" w:themeFill="accent4" w:themeFillTint="33"/>
+        </w:rPr>
+        <w:t>application</w:t>
+      </w:r>
+      <w:proofErr w:type="spellEnd"/>
+      <w:r>
+        <w:rPr>
+          <w:color w:val="000000"/>
+          <w:shd w:val="clear" w:color="auto" w:fill="FFF2CC" w:themeFill="accent4" w:themeFillTint="33"/>
+        </w:rPr>
+        <w:t>:</w:t>
+      </w:r>
+      <w:r>
+        <w:rPr>
+          <w:b/>
+          <w:bCs/>
+          <w:color w:val="FF0000"/>
+        </w:rPr>
+        <w:t xml:space="preserve"> </w:t>
+      </w:r>
+      <w:r>
+        <w:t xml:space="preserve">la pagina html si sottoscrive ad una </w:t>
+      </w:r>
+      <w:proofErr w:type="spellStart"/>
+      <w:r>
+        <w:t>topic</w:t>
+      </w:r>
+      <w:proofErr w:type="spellEnd"/>
+      <w:r>
+        <w:t xml:space="preserve"> in cui il server può mandare quando vuole delle informazioni</w:t>
+      </w:r>
+      <w:r>
+        <w:t xml:space="preserve">, senza il bisogno di essere sollecitato dalla pagina stessa </w:t>
+      </w:r>
+      <w:r>
+        <w:rPr>
+          <mc:AlternateContent>
+            <mc:Choice Requires="w16se"/>
+            <mc:Fallback>
+              <w:rFonts w:ascii="Segoe UI Emoji" w:eastAsia="Segoe UI Emoji" w:hAnsi="Segoe UI Emoji" w:cs="Segoe UI Emoji"/>
+            </mc:Fallback>
+          </mc:AlternateContent>
+        </w:rPr>
+        <mc:AlternateContent>
+          <mc:Choice Requires="w16se">
+            <w16se:symEx w16se:font="Segoe UI Emoji" w16se:char="1F60A"/>
+          </mc:Choice>
+          <mc:Fallback>
+            <w:t>😊</w:t>
+          </mc:Fallback>
+        </mc:AlternateContent>
+      </w:r>
+    </w:p>
+    <w:p>
+      <w:pPr>
+        <w:tabs>
+          <w:tab w:val="left" w:pos="1789"/>
+        </w:tabs>
+        <w:jc w:val="both"/>
+      </w:pPr>
+      <w:r>
+        <w:t xml:space="preserve">Il </w:t>
+      </w:r>
+      <w:proofErr w:type="spellStart"/>
+      <w:r>
+        <w:t>coapObserver</w:t>
+      </w:r>
+      <w:proofErr w:type="spellEnd"/>
+      <w:r>
+        <w:t xml:space="preserve"> remoto (si trova lato </w:t>
+      </w:r>
+      <w:proofErr w:type="spellStart"/>
+      <w:r>
+        <w:t>webApp</w:t>
+      </w:r>
+      <w:proofErr w:type="spellEnd"/>
+      <w:r>
+        <w:t xml:space="preserve">) quando rileva un cambiamento di stato </w:t>
+      </w:r>
+      <w:r>
+        <w:t xml:space="preserve">lo deposita via </w:t>
+      </w:r>
+      <w:proofErr w:type="spellStart"/>
+      <w:r>
+        <w:t>WebSocket</w:t>
+      </w:r>
+      <w:proofErr w:type="spellEnd"/>
+      <w:r>
+        <w:t xml:space="preserve"> su una determinata </w:t>
+      </w:r>
+      <w:proofErr w:type="spellStart"/>
+      <w:r>
+        <w:t>topic</w:t>
+      </w:r>
+      <w:proofErr w:type="spellEnd"/>
+      <w:r>
+        <w:t xml:space="preserve"> sfruttando un componente Spring detto </w:t>
+      </w:r>
+      <w:proofErr w:type="spellStart"/>
+      <w:r>
+        <w:t>SimpMessagingTemplate</w:t>
+      </w:r>
+      <w:proofErr w:type="spellEnd"/>
+      <w:r>
+        <w:t xml:space="preserve">. La pagina html si sarà registrata a quella </w:t>
+      </w:r>
+      <w:proofErr w:type="spellStart"/>
+      <w:r>
+        <w:t>topic</w:t>
+      </w:r>
+      <w:proofErr w:type="spellEnd"/>
+      <w:r>
+        <w:t xml:space="preserve"> e avrà agganciato una funzione di </w:t>
+      </w:r>
+      <w:proofErr w:type="spellStart"/>
+      <w:r>
+        <w:t>callback</w:t>
+      </w:r>
+      <w:proofErr w:type="spellEnd"/>
+      <w:r>
+        <w:t xml:space="preserve"> in grado </w:t>
+      </w:r>
+      <w:r>
+        <w:t xml:space="preserve">di mostrare </w:t>
+      </w:r>
+      <w:r>
+        <w:t>sulla pagina</w:t>
+      </w:r>
+      <w:r>
+        <w:t>,</w:t>
+      </w:r>
+      <w:r>
+        <w:t xml:space="preserve"> ogni volta che arriva un nuovo messaggio</w:t>
+      </w:r>
+      <w:r>
+        <w:t>, il messaggio ricevuto.</w:t>
+      </w:r>
+    </w:p>
+    <w:p>
+      <w:pPr>
+        <w:jc w:val="both"/>
+      </w:pPr>
+      <w:r>
+        <w:drawing>
+          <wp:anchor distT="0" distB="0" distL="114300" distR="114300" simplePos="0" relativeHeight="251660288" behindDoc="0" locked="0" layoutInCell="1" allowOverlap="1" wp14:anchorId="36AB14A5" wp14:editId="3C346037">
+            <wp:simplePos x="0" y="0"/>
+            <wp:positionH relativeFrom="margin">
+              <wp:align>center</wp:align>
+            </wp:positionH>
+            <wp:positionV relativeFrom="paragraph">
+              <wp:posOffset>194310</wp:posOffset>
+            </wp:positionV>
+            <wp:extent cx="7040880" cy="3089910"/>
+            <wp:effectExtent l="0" t="0" r="7620" b="0"/>
+            <wp:wrapTopAndBottom/>
+            <wp:docPr id="1" name="Immagine 1"/>
+            <wp:cNvGraphicFramePr>
+              <a:graphicFrameLocks xmlns:a="http://schemas.openxmlformats.org/drawingml/2006/main" noChangeAspect="1"/>
+            </wp:cNvGraphicFramePr>
+            <a:graphic xmlns:a="http://schemas.openxmlformats.org/drawingml/2006/main">
+              <a:graphicData uri="http://schemas.openxmlformats.org/drawingml/2006/picture">
+                <pic:pic xmlns:pic="http://schemas.openxmlformats.org/drawingml/2006/picture">
+                  <pic:nvPicPr>
+                    <pic:cNvPr id="1" name=""/>
+                    <pic:cNvPicPr/>
+                  </pic:nvPicPr>
+                  <pic:blipFill rotWithShape="1">
+                    <a:blip r:embed="rId13">
+                      <a:extLst>
+                        <a:ext uri="{28A0092B-C50C-407E-A947-70E740481C1C}">
+                          <a14:useLocalDpi xmlns:a14="http://schemas.microsoft.com/office/drawing/2010/main" val="0"/>
+                        </a:ext>
+                      </a:extLst>
+                    </a:blip>
+                    <a:srcRect r="394"/>
+                    <a:stretch/>
+                  </pic:blipFill>
+                  <pic:spPr bwMode="auto">
+                    <a:xfrm>
+                      <a:off x="0" y="0"/>
+                      <a:ext cx="7040880" cy="3089910"/>
+                    </a:xfrm>
+                    <a:prstGeom prst="rect">
+                      <a:avLst/>
+                    </a:prstGeom>
+                    <a:ln>
+                      <a:noFill/>
+                    </a:ln>
+                    <a:extLst>
+                      <a:ext uri="{53640926-AAD7-44D8-BBD7-CCE9431645EC}">
+                        <a14:shadowObscured xmlns:a14="http://schemas.microsoft.com/office/drawing/2010/main"/>
+                      </a:ext>
+                    </a:extLst>
+                  </pic:spPr>
+                </pic:pic>
+              </a:graphicData>
+            </a:graphic>
+            <wp14:sizeRelH relativeFrom="margin">
+              <wp14:pctWidth>0</wp14:pctWidth>
+            </wp14:sizeRelH>
+            <wp14:sizeRelV relativeFrom="margin">
+              <wp14:pctHeight>0</wp14:pctHeight>
+            </wp14:sizeRelV>
+          </wp:anchor>
+        </w:drawing>
+      </w:r>
+    </w:p>
+    <w:p>
+      <w:pPr>
+        <w:rPr>
+          <w:sz w:val="14"/>
+          <w:szCs w:val="14"/>
+        </w:rPr>
+      </w:pPr>
+    </w:p>
+    <w:p>
+      <w:pPr>
+        <w:rPr>
+          <w:sz w:val="18"/>
+          <w:szCs w:val="18"/>
+        </w:rPr>
+      </w:pPr>
+      <w:r>
+        <w:rPr>
+          <w:sz w:val="14"/>
+          <w:szCs w:val="14"/>
+        </w:rPr>
+        <w:t xml:space="preserve">[1] </w:t>
+      </w:r>
+      <w:r>
+        <w:rPr>
+          <w:sz w:val="18"/>
+          <w:szCs w:val="18"/>
+        </w:rPr>
+        <w:t>I messaggi di interazione tra barman-</w:t>
+      </w:r>
+      <w:proofErr w:type="spellStart"/>
+      <w:r>
+        <w:rPr>
+          <w:sz w:val="18"/>
+          <w:szCs w:val="18"/>
+        </w:rPr>
+        <w:t>waiterlogic</w:t>
+      </w:r>
+      <w:proofErr w:type="spellEnd"/>
+      <w:r>
+        <w:rPr>
+          <w:sz w:val="18"/>
+          <w:szCs w:val="18"/>
+        </w:rPr>
+        <w:t xml:space="preserve">, </w:t>
+      </w:r>
+      <w:proofErr w:type="spellStart"/>
+      <w:r>
+        <w:rPr>
+          <w:sz w:val="18"/>
+          <w:szCs w:val="18"/>
+        </w:rPr>
+        <w:t>smartbell-waiterlogic</w:t>
+      </w:r>
+      <w:proofErr w:type="spellEnd"/>
+      <w:r>
+        <w:rPr>
+          <w:sz w:val="18"/>
+          <w:szCs w:val="18"/>
+        </w:rPr>
+        <w:t xml:space="preserve"> e </w:t>
+      </w:r>
+      <w:proofErr w:type="spellStart"/>
+      <w:r>
+        <w:rPr>
+          <w:sz w:val="18"/>
+          <w:szCs w:val="18"/>
+        </w:rPr>
+        <w:t>simulatorN-waiterlogic</w:t>
+      </w:r>
+      <w:proofErr w:type="spellEnd"/>
+      <w:r>
+        <w:rPr>
+          <w:sz w:val="18"/>
+          <w:szCs w:val="18"/>
+        </w:rPr>
+        <w:t xml:space="preserve"> </w:t>
+      </w:r>
+      <w:r>
+        <w:rPr>
+          <w:b/>
+          <w:bCs/>
+          <w:sz w:val="18"/>
+          <w:szCs w:val="18"/>
+        </w:rPr>
+        <w:t>non</w:t>
+      </w:r>
+      <w:r>
+        <w:rPr>
+          <w:sz w:val="18"/>
+          <w:szCs w:val="18"/>
+        </w:rPr>
+        <w:t xml:space="preserve"> sono stati qui riportati per motivi di leggibilità. Per vederli si rimanda all’architettura logica riportata nell’</w:t>
+      </w:r>
+      <w:proofErr w:type="spellStart"/>
+      <w:r>
+        <w:rPr>
+          <w:sz w:val="18"/>
+          <w:szCs w:val="18"/>
+        </w:rPr>
+        <w:t>Overview</w:t>
+      </w:r>
+      <w:proofErr w:type="spellEnd"/>
+      <w:r>
+        <w:rPr>
+          <w:sz w:val="18"/>
+          <w:szCs w:val="18"/>
+        </w:rPr>
+        <w:t xml:space="preserve"> Iniziale. Al momento sono rimasti invariati.</w:t>
+      </w:r>
+    </w:p>
+    <w:p>
+      <w:pPr>
+        <w:rPr>
+          <w:sz w:val="18"/>
+          <w:szCs w:val="18"/>
+        </w:rPr>
+      </w:pPr>
+      <w:r>
+        <w:rPr>
+          <w:sz w:val="14"/>
+          <w:szCs w:val="14"/>
+        </w:rPr>
+        <w:t xml:space="preserve">[2] </w:t>
+      </w:r>
+      <w:r>
+        <w:rPr>
+          <w:sz w:val="18"/>
+          <w:szCs w:val="18"/>
+        </w:rPr>
+        <w:t>Si noti che nel progetto it.unibo.iss.sprint3 tutti gli attori sono stati messi nello stesso contesto per semplicità di esecuzione.</w:t>
+      </w:r>
+    </w:p>
+    <w:p>
+      <w:pPr>
+        <w:jc w:val="both"/>
+        <w:rPr>
+          <w:sz w:val="18"/>
+          <w:szCs w:val="18"/>
+        </w:rPr>
+      </w:pPr>
+      <w:r>
+        <w:rPr>
+          <w:sz w:val="14"/>
+          <w:szCs w:val="14"/>
+        </w:rPr>
+        <w:t>[</w:t>
+      </w:r>
+      <w:r>
+        <w:rPr>
+          <w:sz w:val="14"/>
+          <w:szCs w:val="14"/>
+        </w:rPr>
+        <w:t>3</w:t>
+      </w:r>
+      <w:r>
+        <w:rPr>
+          <w:sz w:val="14"/>
+          <w:szCs w:val="14"/>
+        </w:rPr>
+        <w:t xml:space="preserve">] </w:t>
+      </w:r>
+      <w:r>
+        <w:rPr>
+          <w:sz w:val="18"/>
+          <w:szCs w:val="18"/>
+        </w:rPr>
+        <w:t>Per motivi di leggibilità è stata riportata solo l’</w:t>
+      </w:r>
+      <w:proofErr w:type="spellStart"/>
+      <w:r>
+        <w:rPr>
+          <w:sz w:val="18"/>
+          <w:szCs w:val="18"/>
+        </w:rPr>
+        <w:t>observable</w:t>
+      </w:r>
+      <w:proofErr w:type="spellEnd"/>
+      <w:r>
+        <w:rPr>
+          <w:sz w:val="18"/>
+          <w:szCs w:val="18"/>
+        </w:rPr>
+        <w:t xml:space="preserve"> </w:t>
+      </w:r>
+      <w:proofErr w:type="spellStart"/>
+      <w:r>
+        <w:rPr>
+          <w:sz w:val="18"/>
+          <w:szCs w:val="18"/>
+        </w:rPr>
+        <w:t>relationship</w:t>
+      </w:r>
+      <w:proofErr w:type="spellEnd"/>
+      <w:r>
+        <w:rPr>
+          <w:sz w:val="18"/>
+          <w:szCs w:val="18"/>
+        </w:rPr>
+        <w:t xml:space="preserve"> tra </w:t>
+      </w:r>
+      <w:proofErr w:type="spellStart"/>
+      <w:r>
+        <w:rPr>
+          <w:sz w:val="18"/>
+          <w:szCs w:val="18"/>
+        </w:rPr>
         <w:t>CoapObserver</w:t>
       </w:r>
       <w:proofErr w:type="spellEnd"/>
       <w:r>
+        <w:rPr>
+          <w:sz w:val="18"/>
+          <w:szCs w:val="18"/>
+        </w:rPr>
+        <w:t xml:space="preserve"> e </w:t>
+      </w:r>
+      <w:proofErr w:type="spellStart"/>
+      <w:r>
+        <w:rPr>
+          <w:sz w:val="18"/>
+          <w:szCs w:val="18"/>
+        </w:rPr>
+        <w:t>QActor</w:t>
+      </w:r>
+      <w:proofErr w:type="spellEnd"/>
+      <w:r>
+        <w:rPr>
+          <w:sz w:val="18"/>
+          <w:szCs w:val="18"/>
+        </w:rPr>
         <w:t xml:space="preserve"> </w:t>
       </w:r>
-      <w:r>
-        <w:sym w:font="Wingdings" w:char="F0DF"/>
-      </w:r>
-      <w:r>
-        <w:sym w:font="Wingdings" w:char="F0E0"/>
+      <w:proofErr w:type="spellStart"/>
+      <w:r>
+        <w:rPr>
+          <w:sz w:val="18"/>
+          <w:szCs w:val="18"/>
+        </w:rPr>
+        <w:t>waiterlogic</w:t>
+      </w:r>
+      <w:proofErr w:type="spellEnd"/>
+      <w:r>
+        <w:rPr>
+          <w:sz w:val="18"/>
+          <w:szCs w:val="18"/>
+        </w:rPr>
+        <w:t xml:space="preserve">. La stessa relazione è però presente anche tra altri 3 </w:t>
+      </w:r>
+      <w:proofErr w:type="spellStart"/>
+      <w:r>
+        <w:rPr>
+          <w:sz w:val="18"/>
+          <w:szCs w:val="18"/>
+        </w:rPr>
+        <w:t>observer</w:t>
+      </w:r>
+      <w:proofErr w:type="spellEnd"/>
+      <w:r>
+        <w:rPr>
+          <w:sz w:val="18"/>
+          <w:szCs w:val="18"/>
+        </w:rPr>
+        <w:t xml:space="preserve"> che osservano rispettivamente i </w:t>
+      </w:r>
+      <w:proofErr w:type="spellStart"/>
+      <w:r>
+        <w:rPr>
+          <w:sz w:val="18"/>
+          <w:szCs w:val="18"/>
+        </w:rPr>
+        <w:t>QActor</w:t>
+      </w:r>
+      <w:proofErr w:type="spellEnd"/>
+      <w:r>
+        <w:rPr>
+          <w:sz w:val="18"/>
+          <w:szCs w:val="18"/>
+        </w:rPr>
+        <w:t xml:space="preserve"> simulator1, simulator2 e </w:t>
+      </w:r>
+      <w:proofErr w:type="spellStart"/>
+      <w:r>
+        <w:rPr>
+          <w:sz w:val="18"/>
+          <w:szCs w:val="18"/>
+        </w:rPr>
+        <w:t>smartbell</w:t>
+      </w:r>
+      <w:proofErr w:type="spellEnd"/>
+      <w:r>
+        <w:rPr>
+          <w:sz w:val="18"/>
+          <w:szCs w:val="18"/>
+        </w:rPr>
+        <w:t>.</w:t>
+      </w:r>
+    </w:p>
+    <w:p>
+      <w:pPr>
+        <w:pBdr>
+          <w:bottom w:val="single" w:sz="6" w:space="0" w:color="242424"/>
+        </w:pBdr>
+        <w:shd w:val="clear" w:color="auto" w:fill="B2C0FF"/>
+        <w:spacing w:before="100" w:beforeAutospacing="1" w:after="120" w:line="0" w:lineRule="atLeast"/>
+        <w:ind w:right="225"/>
+        <w:contextualSpacing/>
+        <w:jc w:val="both"/>
+        <w:outlineLvl w:val="0"/>
+        <w:rPr>
+          <w:rFonts w:ascii="Tahoma" w:eastAsia="Times New Roman" w:hAnsi="Tahoma" w:cs="Tahoma"/>
+          <w:b/>
+          <w:bCs/>
+          <w:color w:val="242424"/>
+          <w:kern w:val="36"/>
+          <w:sz w:val="36"/>
+          <w:szCs w:val="36"/>
+          <w:lang w:val="en-GB" w:eastAsia="it-IT"/>
+        </w:rPr>
+      </w:pPr>
+      <w:r>
+        <w:rPr>
+          <w:rFonts w:ascii="Tahoma" w:eastAsia="Times New Roman" w:hAnsi="Tahoma" w:cs="Tahoma"/>
+          <w:b/>
+          <w:bCs/>
+          <w:color w:val="242424"/>
+          <w:kern w:val="36"/>
+          <w:sz w:val="36"/>
+          <w:szCs w:val="36"/>
+          <w:lang w:val="en-GB" w:eastAsia="it-IT"/>
+        </w:rPr>
+        <w:lastRenderedPageBreak/>
+        <w:t>SPRINT 4 – RETROSPECTIVE</w:t>
+      </w:r>
+    </w:p>
+    <w:p>
+      <w:pPr>
+        <w:rPr>
+          <w:lang w:val="en-GB"/>
+        </w:rPr>
+      </w:pPr>
+    </w:p>
+    <w:p>
+      <w:pPr>
+        <w:rPr>
+          <w:rStyle w:val="Enfasicorsivo"/>
+          <w:rFonts w:ascii="Arial" w:hAnsi="Arial" w:cs="Arial"/>
+          <w:i w:val="0"/>
+          <w:iCs w:val="0"/>
+          <w:color w:val="0033CC"/>
+          <w:sz w:val="20"/>
+          <w:szCs w:val="20"/>
+          <w:bdr w:val="single" w:sz="24" w:space="0" w:color="CCFFFF" w:frame="1"/>
+        </w:rPr>
+      </w:pPr>
+      <w:proofErr w:type="spellStart"/>
+      <w:r>
+        <w:rPr>
+          <w:rStyle w:val="Enfasicorsivo"/>
+          <w:rFonts w:ascii="Arial" w:hAnsi="Arial" w:cs="Arial"/>
+          <w:i w:val="0"/>
+          <w:iCs w:val="0"/>
+          <w:color w:val="0033CC"/>
+          <w:sz w:val="20"/>
+          <w:szCs w:val="20"/>
+          <w:bdr w:val="single" w:sz="24" w:space="0" w:color="CCFFFF" w:frame="1"/>
+        </w:rPr>
+        <w:t>Towards</w:t>
+      </w:r>
+      <w:proofErr w:type="spellEnd"/>
+      <w:r>
+        <w:rPr>
+          <w:rStyle w:val="Enfasicorsivo"/>
+          <w:rFonts w:ascii="Arial" w:hAnsi="Arial" w:cs="Arial"/>
+          <w:i w:val="0"/>
+          <w:iCs w:val="0"/>
+          <w:color w:val="0033CC"/>
+          <w:sz w:val="20"/>
+          <w:szCs w:val="20"/>
+          <w:bdr w:val="single" w:sz="24" w:space="0" w:color="CCFFFF" w:frame="1"/>
+        </w:rPr>
+        <w:t xml:space="preserve"> a </w:t>
+      </w:r>
+      <w:proofErr w:type="spellStart"/>
+      <w:r>
+        <w:rPr>
+          <w:rStyle w:val="Enfasicorsivo"/>
+          <w:rFonts w:ascii="Arial" w:hAnsi="Arial" w:cs="Arial"/>
+          <w:i w:val="0"/>
+          <w:iCs w:val="0"/>
+          <w:color w:val="0033CC"/>
+          <w:sz w:val="20"/>
+          <w:szCs w:val="20"/>
+          <w:bdr w:val="single" w:sz="24" w:space="0" w:color="CCFFFF" w:frame="1"/>
+        </w:rPr>
+        <w:t>Exagonal</w:t>
+      </w:r>
+      <w:proofErr w:type="spellEnd"/>
+      <w:r>
+        <w:rPr>
+          <w:rStyle w:val="Enfasicorsivo"/>
+          <w:rFonts w:ascii="Arial" w:hAnsi="Arial" w:cs="Arial"/>
+          <w:i w:val="0"/>
+          <w:iCs w:val="0"/>
+          <w:color w:val="0033CC"/>
+          <w:sz w:val="20"/>
+          <w:szCs w:val="20"/>
+          <w:bdr w:val="single" w:sz="24" w:space="0" w:color="CCFFFF" w:frame="1"/>
+        </w:rPr>
+        <w:t xml:space="preserve"> Architecture</w:t>
+      </w:r>
+    </w:p>
+    <w:p>
+      <w:pPr>
+        <w:jc w:val="both"/>
+      </w:pPr>
+      <w:r>
+        <w:t xml:space="preserve">L’idea per un </w:t>
+      </w:r>
+      <w:proofErr w:type="spellStart"/>
+      <w:r>
+        <w:t>refactoring</w:t>
+      </w:r>
+      <w:proofErr w:type="spellEnd"/>
+      <w:r>
+        <w:t xml:space="preserve"> futur</w:t>
+      </w:r>
+      <w:r>
+        <w:t>o</w:t>
+      </w:r>
+      <w:r>
+        <w:t xml:space="preserve"> p</w:t>
+      </w:r>
+      <w:r>
+        <w:t xml:space="preserve">uò essere quella di andare verso un’architettura della nostra applicazione che non sia più </w:t>
+      </w:r>
+      <w:proofErr w:type="spellStart"/>
+      <w:r>
+        <w:t>layered</w:t>
+      </w:r>
+      <w:proofErr w:type="spellEnd"/>
+      <w:r>
+        <w:t xml:space="preserve"> come è stata impostata fino ad ora, bensì </w:t>
+      </w:r>
+      <w:hyperlink r:id="rId14" w:history="1">
+        <w:r>
+          <w:rPr>
+            <w:rStyle w:val="Collegamentoipertestuale"/>
+            <w:b/>
+            <w:bCs/>
+          </w:rPr>
+          <w:t>esagonale</w:t>
+        </w:r>
+      </w:hyperlink>
+      <w:r>
+        <w:t>.</w:t>
+      </w:r>
+    </w:p>
+    <w:p>
+      <w:pPr>
+        <w:jc w:val="both"/>
+      </w:pPr>
+    </w:p>
+    <w:p>
+      <w:pPr>
+        <w:jc w:val="both"/>
+      </w:pPr>
+      <w:r>
+        <w:t xml:space="preserve">QUALI VANTAGGI DA QUESTA ARCHITETTURA??? </w:t>
+      </w:r>
+    </w:p>
+    <w:p>
+      <w:pPr>
+        <w:jc w:val="both"/>
+        <w:rPr>
+          <w:b/>
+          <w:bCs/>
+        </w:rPr>
+      </w:pPr>
+    </w:p>
+    <w:p>
+      <w:pPr>
+        <w:tabs>
+          <w:tab w:val="left" w:pos="1789"/>
+        </w:tabs>
+        <w:jc w:val="both"/>
+      </w:pPr>
+      <w:r>
+        <w:t xml:space="preserve">È </w:t>
+      </w:r>
+      <w:r>
+        <w:t xml:space="preserve">il </w:t>
+      </w:r>
+      <w:proofErr w:type="spellStart"/>
+      <w:r>
+        <w:t>waiter</w:t>
+      </w:r>
+      <w:proofErr w:type="spellEnd"/>
+      <w:r>
+        <w:t xml:space="preserve"> che cambia lo stato in seguito ad una propria azione? Oppure è lo stato che</w:t>
+      </w:r>
+      <w:r>
+        <w:t xml:space="preserve"> viene sollecitato a</w:t>
+      </w:r>
+      <w:r>
+        <w:t xml:space="preserve"> cambia</w:t>
+      </w:r>
+      <w:r>
+        <w:t>re</w:t>
+      </w:r>
+      <w:r>
+        <w:t xml:space="preserve"> e</w:t>
+      </w:r>
+      <w:r>
+        <w:t>,</w:t>
+      </w:r>
+      <w:r>
+        <w:t xml:space="preserve"> in base al proprio cambiamento comanda le azioni del </w:t>
+      </w:r>
+      <w:proofErr w:type="spellStart"/>
+      <w:r>
+        <w:t>waiter</w:t>
+      </w:r>
+      <w:proofErr w:type="spellEnd"/>
+      <w:r>
+        <w:t xml:space="preserve"> (Visione domain </w:t>
+      </w:r>
+      <w:proofErr w:type="spellStart"/>
+      <w:r>
+        <w:t>centered</w:t>
+      </w:r>
+      <w:proofErr w:type="spellEnd"/>
+      <w:r>
+        <w:t>-Modello Esagonale</w:t>
+      </w:r>
+      <w:r>
+        <w:t>)</w:t>
+      </w:r>
+      <w:r>
+        <w:t>. Fino ad ora è stato adottato il primo approccio.</w:t>
+      </w:r>
+    </w:p>
+    <w:p>
+      <w:pPr>
+        <w:contextualSpacing/>
+        <w:jc w:val="both"/>
+      </w:pPr>
+      <w:r>
+        <w:t>Dallo studio dell’applicazione</w:t>
+      </w:r>
+      <w:r>
+        <w:t xml:space="preserve"> fin qui condotto, </w:t>
+      </w:r>
+      <w:r>
+        <w:t xml:space="preserve">emerge </w:t>
+      </w:r>
+      <w:r>
+        <w:t>però</w:t>
       </w:r>
       <w:r>
         <w:t xml:space="preserve"> </w:t>
       </w:r>
-      <w:proofErr w:type="spellStart"/>
-      <w:r>
-        <w:t>QActorObservable</w:t>
+      <w:r>
+        <w:t>c</w:t>
+      </w:r>
+      <w:r>
+        <w:t xml:space="preserve">ome il domain Model sia centrale e determinante in ogni scelta che viene presa da </w:t>
+      </w:r>
+      <w:proofErr w:type="spellStart"/>
+      <w:r>
+        <w:t>waiter</w:t>
       </w:r>
       <w:proofErr w:type="spellEnd"/>
       <w:r>
         <w:t>.</w:t>
       </w:r>
     </w:p>
+    <w:p>
+      <w:pPr>
+        <w:contextualSpacing/>
+        <w:jc w:val="both"/>
+      </w:pPr>
+      <w:r>
+        <w:t xml:space="preserve">Possiamo pensare quindi di </w:t>
+      </w:r>
+      <w:r>
+        <w:rPr>
+          <w:b/>
+          <w:bCs/>
+        </w:rPr>
+        <w:t>mettere al centro il domain model</w:t>
+      </w:r>
+      <w:r>
+        <w:t xml:space="preserve"> </w:t>
+      </w:r>
+      <w:r>
+        <w:t xml:space="preserve">e, quando questo riceve degli eventi che ne inducono un cambiamento (es: messaggi con richieste di ingresso) potrà invocare determinate azioni sul </w:t>
+      </w:r>
+      <w:proofErr w:type="spellStart"/>
+      <w:r>
+        <w:t>waiter</w:t>
+      </w:r>
+      <w:proofErr w:type="spellEnd"/>
+      <w:r>
+        <w:t xml:space="preserve"> (che in questo modo diventa un vero e proprio servizio). </w:t>
+      </w:r>
+    </w:p>
+    <w:p>
+      <w:pPr>
+        <w:contextualSpacing/>
+        <w:jc w:val="both"/>
+      </w:pPr>
+    </w:p>
+    <w:p>
+      <w:pPr>
+        <w:contextualSpacing/>
+        <w:jc w:val="both"/>
+      </w:pPr>
+      <w:r>
+        <w:t xml:space="preserve">Ora le azioni del </w:t>
+      </w:r>
+      <w:proofErr w:type="spellStart"/>
+      <w:r>
+        <w:t>waiter</w:t>
+      </w:r>
+      <w:proofErr w:type="spellEnd"/>
+      <w:r>
+        <w:t xml:space="preserve"> sono subordinate ad un’invocazione richiesta dal domain </w:t>
+      </w:r>
+      <w:r>
+        <w:t>Model</w:t>
+      </w:r>
+      <w:r>
+        <w:t xml:space="preserve"> che tenta di cambiare il proprio stato: trovandoci ad eseguire in un </w:t>
+      </w:r>
+      <w:r>
+        <w:rPr>
+          <w:i/>
+          <w:iCs/>
+        </w:rPr>
+        <w:t xml:space="preserve">Real World </w:t>
+      </w:r>
+      <w:r>
+        <w:t>se poi il servizio invocato andrà a buon fine lo stato cambierà altrimenti no.</w:t>
+      </w:r>
+    </w:p>
+    <w:p>
+      <w:pPr>
+        <w:contextualSpacing/>
+        <w:jc w:val="both"/>
+      </w:pPr>
+      <w:r>
+        <w:t xml:space="preserve">Ora non è più il </w:t>
+      </w:r>
+      <w:proofErr w:type="spellStart"/>
+      <w:r>
+        <w:t>waiter</w:t>
+      </w:r>
+      <w:proofErr w:type="spellEnd"/>
+      <w:r>
+        <w:t xml:space="preserve"> che fa le azioni e comanda il cambiamento del domain </w:t>
+      </w:r>
+      <w:r>
+        <w:t>Model</w:t>
+      </w:r>
+      <w:r>
+        <w:t>. Si è ribaltata la visione.</w:t>
+      </w:r>
+    </w:p>
+    <w:p/>
+    <w:p/>
     <w:p>
       <w:pPr>
         <w:pBdr>
@@ -2195,295 +3881,92 @@
           <w:bCs/>
           <w:color w:val="242424"/>
           <w:kern w:val="36"/>
-          <w:sz w:val="36"/>
-          <w:szCs w:val="36"/>
+          <w:sz w:val="28"/>
+          <w:szCs w:val="28"/>
           <w:lang w:eastAsia="it-IT"/>
         </w:rPr>
-        <w:t xml:space="preserve">SPRINT </w:t>
-      </w:r>
-      <w:r>
-        <w:rPr>
-          <w:rFonts w:ascii="Tahoma" w:eastAsia="Times New Roman" w:hAnsi="Tahoma" w:cs="Tahoma"/>
+        <w:t>One client in the hall: Alcune considerazioni</w:t>
+      </w:r>
+    </w:p>
+    <w:p>
+      <w:pPr>
+        <w:jc w:val="both"/>
+      </w:pPr>
+    </w:p>
+    <w:p>
+      <w:pPr>
+        <w:jc w:val="both"/>
+      </w:pPr>
+      <w:r>
+        <w:t xml:space="preserve">Il requisito opzionale one client in the hall comporta che, una volta fatta la ring della </w:t>
+      </w:r>
+      <w:proofErr w:type="spellStart"/>
+      <w:r>
+        <w:t>smartbell</w:t>
+      </w:r>
+      <w:proofErr w:type="spellEnd"/>
+      <w:r>
+        <w:t xml:space="preserve">, la successiva non potrà essere fatta fino a quando il </w:t>
+      </w:r>
+      <w:proofErr w:type="spellStart"/>
+      <w:r>
+        <w:t>waiter</w:t>
+      </w:r>
+      <w:proofErr w:type="spellEnd"/>
+      <w:r>
+        <w:t xml:space="preserve"> non ha fisicamente accolto chi ha suonato.</w:t>
+      </w:r>
+    </w:p>
+    <w:p>
+      <w:pPr>
+        <w:jc w:val="both"/>
+      </w:pPr>
+      <w:r>
+        <w:t xml:space="preserve">Una ring non può essere effettuata se il </w:t>
+      </w:r>
+      <w:proofErr w:type="spellStart"/>
+      <w:r>
+        <w:t>waiter</w:t>
+      </w:r>
+      <w:proofErr w:type="spellEnd"/>
+      <w:r>
+        <w:t xml:space="preserve"> sta eseguendo un task </w:t>
+      </w:r>
+      <w:proofErr w:type="spellStart"/>
+      <w:r>
+        <w:t>convoyToExit</w:t>
+      </w:r>
+      <w:proofErr w:type="spellEnd"/>
+      <w:r>
+        <w:t xml:space="preserve">. Viceversa, un </w:t>
+      </w:r>
+      <w:proofErr w:type="spellStart"/>
+      <w:r>
+        <w:t>convoyToExit</w:t>
+      </w:r>
+      <w:proofErr w:type="spellEnd"/>
+      <w:r>
+        <w:t xml:space="preserve"> non può essere fatto se è stata fatta una ring poiché significa che la hall è occupata da chi ha suonato.</w:t>
+      </w:r>
+    </w:p>
+    <w:p>
+      <w:pPr>
+        <w:jc w:val="both"/>
+      </w:pPr>
+      <w:r>
+        <w:t xml:space="preserve">Possibile soluzione (progetto): queste due azioni diventano due azioni che per eseguire devono richiedere </w:t>
+      </w:r>
+      <w:r>
+        <w:rPr>
           <w:b/>
           <w:bCs/>
-          <w:color w:val="242424"/>
-          <w:kern w:val="36"/>
-          <w:sz w:val="36"/>
-          <w:szCs w:val="36"/>
-          <w:lang w:eastAsia="it-IT"/>
-        </w:rPr>
-        <w:t>4</w:t>
-      </w:r>
-      <w:r>
-        <w:rPr>
-          <w:rFonts w:ascii="Tahoma" w:eastAsia="Times New Roman" w:hAnsi="Tahoma" w:cs="Tahoma"/>
-          <w:b/>
-          <w:bCs/>
-          <w:color w:val="242424"/>
-          <w:kern w:val="36"/>
-          <w:sz w:val="36"/>
-          <w:szCs w:val="36"/>
-          <w:lang w:eastAsia="it-IT"/>
-        </w:rPr>
-        <w:t xml:space="preserve"> – REVIEW</w:t>
-      </w:r>
-    </w:p>
-    <w:p>
-      <w:pPr>
-        <w:rPr>
-          <w:rFonts w:ascii="Tahoma" w:eastAsia="Times New Roman" w:hAnsi="Tahoma" w:cs="Tahoma"/>
-          <w:b/>
-          <w:bCs/>
-          <w:color w:val="242424"/>
-          <w:kern w:val="36"/>
-          <w:sz w:val="36"/>
-          <w:szCs w:val="36"/>
-          <w:lang w:eastAsia="it-IT"/>
-        </w:rPr>
-      </w:pPr>
-    </w:p>
-    <w:p>
-      <w:r>
-        <w:t xml:space="preserve">Il requisito opzionale one client in the hall comporta che, una volta fatta la ring della </w:t>
-      </w:r>
-      <w:proofErr w:type="spellStart"/>
-      <w:r>
-        <w:t>smartbell</w:t>
-      </w:r>
-      <w:proofErr w:type="spellEnd"/>
-      <w:r>
-        <w:t xml:space="preserve">, la successiva non potrà essere fatta fino a quando il </w:t>
-      </w:r>
-      <w:proofErr w:type="spellStart"/>
-      <w:r>
-        <w:t>waiter</w:t>
-      </w:r>
-      <w:proofErr w:type="spellEnd"/>
-      <w:r>
-        <w:t xml:space="preserve"> non ha fisicamente accolto chi ha suonato.</w:t>
-      </w:r>
-    </w:p>
-    <w:p>
-      <w:r>
-        <w:t xml:space="preserve">Una ring non può essere mandata se il </w:t>
-      </w:r>
-      <w:proofErr w:type="spellStart"/>
-      <w:r>
-        <w:t>waiter</w:t>
-      </w:r>
-      <w:proofErr w:type="spellEnd"/>
-      <w:r>
-        <w:t xml:space="preserve"> sta eseguendo un task </w:t>
-      </w:r>
-      <w:proofErr w:type="spellStart"/>
-      <w:r>
-        <w:t>convoyToExit</w:t>
-      </w:r>
-      <w:proofErr w:type="spellEnd"/>
-      <w:r>
-        <w:t>. Viceversa</w:t>
-      </w:r>
-      <w:r>
-        <w:t>,</w:t>
-      </w:r>
-      <w:r>
-        <w:t xml:space="preserve"> un </w:t>
-      </w:r>
-      <w:proofErr w:type="spellStart"/>
-      <w:r>
-        <w:t>convoyToExit</w:t>
-      </w:r>
-      <w:proofErr w:type="spellEnd"/>
-      <w:r>
-        <w:t xml:space="preserve"> non può essere fatto se è stata fatta una ring poiché significa che la hall è occupata da chi ha suonato.</w:t>
-      </w:r>
-    </w:p>
-    <w:p>
-      <w:r>
-        <w:t>Quindi queste due azioni diventano due azioni che per eseguire devono richiedere un lock sulla risorsa hall, la quale andrà modellata come una risorsa mutualmente esclusiva.</w:t>
-      </w:r>
-    </w:p>
-    <w:p/>
-    <w:p/>
-    <w:p>
-      <w:pPr>
-        <w:pBdr>
-          <w:bottom w:val="single" w:sz="6" w:space="0" w:color="242424"/>
-        </w:pBdr>
-        <w:shd w:val="clear" w:color="auto" w:fill="B2C0FF"/>
-        <w:spacing w:before="100" w:beforeAutospacing="1" w:after="120" w:line="0" w:lineRule="atLeast"/>
-        <w:ind w:right="225"/>
-        <w:contextualSpacing/>
-        <w:jc w:val="both"/>
-        <w:outlineLvl w:val="0"/>
-        <w:rPr>
-          <w:rFonts w:ascii="Tahoma" w:eastAsia="Times New Roman" w:hAnsi="Tahoma" w:cs="Tahoma"/>
-          <w:b/>
-          <w:bCs/>
-          <w:color w:val="242424"/>
-          <w:kern w:val="36"/>
-          <w:sz w:val="36"/>
-          <w:szCs w:val="36"/>
-          <w:lang w:val="en-GB" w:eastAsia="it-IT"/>
-        </w:rPr>
-      </w:pPr>
-      <w:r>
-        <w:rPr>
-          <w:rFonts w:ascii="Tahoma" w:eastAsia="Times New Roman" w:hAnsi="Tahoma" w:cs="Tahoma"/>
-          <w:b/>
-          <w:bCs/>
-          <w:color w:val="242424"/>
-          <w:kern w:val="36"/>
-          <w:sz w:val="36"/>
-          <w:szCs w:val="36"/>
-          <w:lang w:val="en-GB" w:eastAsia="it-IT"/>
-        </w:rPr>
-        <w:t>SPRINT 4 – RETROSPECTIVE</w:t>
-      </w:r>
-    </w:p>
-    <w:p>
-      <w:pPr>
-        <w:rPr>
-          <w:lang w:val="en-GB"/>
-        </w:rPr>
-      </w:pPr>
-    </w:p>
-    <w:p>
-      <w:pPr>
-        <w:rPr>
-          <w:lang w:val="en-GB"/>
-        </w:rPr>
-      </w:pPr>
-      <w:r>
-        <w:rPr>
-          <w:lang w:val="en-GB"/>
-        </w:rPr>
-        <w:t xml:space="preserve">Towards a </w:t>
-      </w:r>
-      <w:proofErr w:type="spellStart"/>
-      <w:r>
-        <w:rPr>
-          <w:lang w:val="en-GB"/>
-        </w:rPr>
-        <w:t>Exagonal</w:t>
-      </w:r>
-      <w:proofErr w:type="spellEnd"/>
-      <w:r>
-        <w:rPr>
-          <w:lang w:val="en-GB"/>
-        </w:rPr>
-        <w:t xml:space="preserve"> Architecture:</w:t>
-      </w:r>
-    </w:p>
-    <w:p>
-      <w:pPr>
-        <w:rPr>
-          <w:b/>
-          <w:bCs/>
-        </w:rPr>
-      </w:pPr>
-      <w:r>
-        <w:t xml:space="preserve">L’idea per un </w:t>
-      </w:r>
-      <w:proofErr w:type="spellStart"/>
-      <w:r>
-        <w:t>refactoring</w:t>
-      </w:r>
-      <w:proofErr w:type="spellEnd"/>
-      <w:r>
-        <w:t xml:space="preserve"> future p</w:t>
-      </w:r>
-      <w:r>
-        <w:t xml:space="preserve">uò essere quella di andare verso un’architettura della nostra applicazione che non sia più </w:t>
-      </w:r>
-      <w:proofErr w:type="spellStart"/>
-      <w:r>
-        <w:t>layered</w:t>
-      </w:r>
-      <w:proofErr w:type="spellEnd"/>
-      <w:r>
-        <w:t xml:space="preserve"> come è stata impostata fino ad ora, bensì </w:t>
-      </w:r>
-      <w:r>
-        <w:rPr>
-          <w:b/>
-          <w:bCs/>
-        </w:rPr>
-        <w:t>esagonale</w:t>
-      </w:r>
-      <w:r>
-        <w:rPr>
-          <w:b/>
-          <w:bCs/>
-        </w:rPr>
-        <w:t>(LINK).</w:t>
-      </w:r>
-    </w:p>
-    <w:p>
-      <w:r>
-        <w:t xml:space="preserve">Dallo studio dell’applicazione infatti emerge come il domain Model sia centrale e determinante in ogni scelta che viene presa da </w:t>
-      </w:r>
-      <w:proofErr w:type="spellStart"/>
-      <w:r>
-        <w:t>waiter</w:t>
-      </w:r>
-      <w:proofErr w:type="spellEnd"/>
-      <w:r>
-        <w:t>.</w:t>
-      </w:r>
-    </w:p>
-    <w:p>
-      <w:r>
-        <w:t xml:space="preserve">Possiamo pensare quindi di mettere al centro il domain model e, quando questo riceve degli eventi che ne inducono un cambiamento (es: messaggi con richieste di ingresso) potrà invocare determinate azioni sul </w:t>
-      </w:r>
-      <w:proofErr w:type="spellStart"/>
-      <w:r>
-        <w:t>waiter</w:t>
-      </w:r>
-      <w:proofErr w:type="spellEnd"/>
-      <w:r>
-        <w:t xml:space="preserve"> (che in questo modo diventa un vero e proprio servizio). </w:t>
-      </w:r>
-    </w:p>
-    <w:p>
-      <w:r>
-        <w:lastRenderedPageBreak/>
-        <w:t xml:space="preserve">Ora le azioni del </w:t>
-      </w:r>
-      <w:proofErr w:type="spellStart"/>
-      <w:r>
-        <w:t>waiter</w:t>
-      </w:r>
-      <w:proofErr w:type="spellEnd"/>
-      <w:r>
-        <w:t xml:space="preserve"> sono subordinate ad un’invocazione richiesta dal domain Application che tenta di cambiare il proprio stato: trovandoci ad eseguire in un </w:t>
-      </w:r>
-      <w:r>
-        <w:rPr>
-          <w:i/>
-          <w:iCs/>
-        </w:rPr>
-        <w:t xml:space="preserve">Real World </w:t>
-      </w:r>
-      <w:r>
-        <w:t>se poi il servizio invocato andrà a buon fine lo stato cambierà altrimenti no.</w:t>
-      </w:r>
-    </w:p>
-    <w:p>
-      <w:r>
-        <w:t xml:space="preserve">Ora non è più il </w:t>
-      </w:r>
-      <w:proofErr w:type="spellStart"/>
-      <w:r>
-        <w:t>waiter</w:t>
-      </w:r>
-      <w:proofErr w:type="spellEnd"/>
-      <w:r>
-        <w:t xml:space="preserve"> che fa le azioni e comanda il cambiamento del domain Application. Si è ribaltata la visione.</w:t>
-      </w:r>
-    </w:p>
-    <w:p/>
-    <w:p/>
+        </w:rPr>
+        <w:t>un lock sulla risorsa hall</w:t>
+      </w:r>
+      <w:r>
+        <w:t>, la quale andrà modellata come una risorsa ad accesso mutuamente esclusivo.</w:t>
+      </w:r>
+    </w:p>
     <w:p/>
     <w:p>
       <w:r>
@@ -2619,6 +4102,7 @@
           <w:szCs w:val="24"/>
           <w:lang w:eastAsia="it-IT"/>
         </w:rPr>
+        <w:lastRenderedPageBreak/>
         <w:t xml:space="preserve">-questo </w:t>
       </w:r>
       <w:proofErr w:type="spellStart"/>
@@ -2653,9 +4137,171 @@
 </w:document>
 </file>
 
+<file path=word/endnotes.xml><?xml version="1.0" encoding="utf-8"?>
+<w:endnotes xmlns:wpc="http://schemas.microsoft.com/office/word/2010/wordprocessingCanvas" xmlns:cx="http://schemas.microsoft.com/office/drawing/2014/chartex" xmlns:cx1="http://schemas.microsoft.com/office/drawing/2015/9/8/chartex" xmlns:cx2="http://schemas.microsoft.com/office/drawing/2015/10/21/chartex" xmlns:cx3="http://schemas.microsoft.com/office/drawing/2016/5/9/chartex" xmlns:cx4="http://schemas.microsoft.com/office/drawing/2016/5/10/chartex" xmlns:cx5="http://schemas.microsoft.com/office/drawing/2016/5/11/chartex" xmlns:cx6="http://schemas.microsoft.com/office/drawing/2016/5/12/chartex" xmlns:cx7="http://schemas.microsoft.com/office/drawing/2016/5/13/chartex" xmlns:cx8="http://schemas.microsoft.com/office/drawing/2016/5/14/chartex" xmlns:mc="http://schemas.openxmlformats.org/markup-compatibility/2006" xmlns:aink="http://schemas.microsoft.com/office/drawing/2016/ink" xmlns:am3d="http://schemas.microsoft.com/office/drawing/2017/model3d" xmlns:o="urn:schemas-microsoft-com:office:office" xmlns:r="http://schemas.openxmlformats.org/officeDocument/2006/relationships" xmlns:m="http://schemas.openxmlformats.org/officeDocument/2006/math" xmlns:v="urn:schemas-microsoft-com:vml" xmlns:wp14="http://schemas.microsoft.com/office/word/2010/wordprocessingDrawing" xmlns:wp="http://schemas.openxmlformats.org/drawingml/2006/wordprocessingDrawing" xmlns:w10="urn:schemas-microsoft-com:office:word" xmlns:w="http://schemas.openxmlformats.org/wordprocessingml/2006/main" xmlns:w14="http://schemas.microsoft.com/office/word/2010/wordml" xmlns:w15="http://schemas.microsoft.com/office/word/2012/wordml" xmlns:w16cex="http://schemas.microsoft.com/office/word/2018/wordml/cex" xmlns:w16cid="http://schemas.microsoft.com/office/word/2016/wordml/cid" xmlns:w16="http://schemas.microsoft.com/office/word/2018/wordml" xmlns:w16se="http://schemas.microsoft.com/office/word/2015/wordml/symex" xmlns:wpg="http://schemas.microsoft.com/office/word/2010/wordprocessingGroup" xmlns:wpi="http://schemas.microsoft.com/office/word/2010/wordprocessingInk" xmlns:wne="http://schemas.microsoft.com/office/word/2006/wordml" xmlns:wps="http://schemas.microsoft.com/office/word/2010/wordprocessingShape" mc:Ignorable="w14 w15 w16se w16cid w16 w16cex wp14">
+  <w:endnote w:type="separator" w:id="-1">
+    <w:p>
+      <w:pPr>
+        <w:spacing w:after="0" w:line="240" w:lineRule="auto"/>
+      </w:pPr>
+      <w:r>
+        <w:separator/>
+      </w:r>
+    </w:p>
+  </w:endnote>
+  <w:endnote w:type="continuationSeparator" w:id="0">
+    <w:p>
+      <w:pPr>
+        <w:spacing w:after="0" w:line="240" w:lineRule="auto"/>
+      </w:pPr>
+      <w:r>
+        <w:continuationSeparator/>
+      </w:r>
+    </w:p>
+  </w:endnote>
+</w:endnotes>
+</file>
+
+<file path=word/footnotes.xml><?xml version="1.0" encoding="utf-8"?>
+<w:footnotes xmlns:wpc="http://schemas.microsoft.com/office/word/2010/wordprocessingCanvas" xmlns:cx="http://schemas.microsoft.com/office/drawing/2014/chartex" xmlns:cx1="http://schemas.microsoft.com/office/drawing/2015/9/8/chartex" xmlns:cx2="http://schemas.microsoft.com/office/drawing/2015/10/21/chartex" xmlns:cx3="http://schemas.microsoft.com/office/drawing/2016/5/9/chartex" xmlns:cx4="http://schemas.microsoft.com/office/drawing/2016/5/10/chartex" xmlns:cx5="http://schemas.microsoft.com/office/drawing/2016/5/11/chartex" xmlns:cx6="http://schemas.microsoft.com/office/drawing/2016/5/12/chartex" xmlns:cx7="http://schemas.microsoft.com/office/drawing/2016/5/13/chartex" xmlns:cx8="http://schemas.microsoft.com/office/drawing/2016/5/14/chartex" xmlns:mc="http://schemas.openxmlformats.org/markup-compatibility/2006" xmlns:aink="http://schemas.microsoft.com/office/drawing/2016/ink" xmlns:am3d="http://schemas.microsoft.com/office/drawing/2017/model3d" xmlns:o="urn:schemas-microsoft-com:office:office" xmlns:r="http://schemas.openxmlformats.org/officeDocument/2006/relationships" xmlns:m="http://schemas.openxmlformats.org/officeDocument/2006/math" xmlns:v="urn:schemas-microsoft-com:vml" xmlns:wp14="http://schemas.microsoft.com/office/word/2010/wordprocessingDrawing" xmlns:wp="http://schemas.openxmlformats.org/drawingml/2006/wordprocessingDrawing" xmlns:w10="urn:schemas-microsoft-com:office:word" xmlns:w="http://schemas.openxmlformats.org/wordprocessingml/2006/main" xmlns:w14="http://schemas.microsoft.com/office/word/2010/wordml" xmlns:w15="http://schemas.microsoft.com/office/word/2012/wordml" xmlns:w16cex="http://schemas.microsoft.com/office/word/2018/wordml/cex" xmlns:w16cid="http://schemas.microsoft.com/office/word/2016/wordml/cid" xmlns:w16="http://schemas.microsoft.com/office/word/2018/wordml" xmlns:w16se="http://schemas.microsoft.com/office/word/2015/wordml/symex" xmlns:wpg="http://schemas.microsoft.com/office/word/2010/wordprocessingGroup" xmlns:wpi="http://schemas.microsoft.com/office/word/2010/wordprocessingInk" xmlns:wne="http://schemas.microsoft.com/office/word/2006/wordml" xmlns:wps="http://schemas.microsoft.com/office/word/2010/wordprocessingShape" mc:Ignorable="w14 w15 w16se w16cid w16 w16cex wp14">
+  <w:footnote w:type="separator" w:id="-1">
+    <w:p>
+      <w:pPr>
+        <w:spacing w:after="0" w:line="240" w:lineRule="auto"/>
+      </w:pPr>
+      <w:r>
+        <w:separator/>
+      </w:r>
+    </w:p>
+  </w:footnote>
+  <w:footnote w:type="continuationSeparator" w:id="0">
+    <w:p>
+      <w:pPr>
+        <w:spacing w:after="0" w:line="240" w:lineRule="auto"/>
+      </w:pPr>
+      <w:r>
+        <w:continuationSeparator/>
+      </w:r>
+    </w:p>
+  </w:footnote>
+</w:footnotes>
+</file>
+
 <file path=word/numbering.xml><?xml version="1.0" encoding="utf-8"?>
 <w:numbering xmlns:wpc="http://schemas.microsoft.com/office/word/2010/wordprocessingCanvas" xmlns:cx="http://schemas.microsoft.com/office/drawing/2014/chartex" xmlns:cx1="http://schemas.microsoft.com/office/drawing/2015/9/8/chartex" xmlns:cx2="http://schemas.microsoft.com/office/drawing/2015/10/21/chartex" xmlns:cx3="http://schemas.microsoft.com/office/drawing/2016/5/9/chartex" xmlns:cx4="http://schemas.microsoft.com/office/drawing/2016/5/10/chartex" xmlns:cx5="http://schemas.microsoft.com/office/drawing/2016/5/11/chartex" xmlns:cx6="http://schemas.microsoft.com/office/drawing/2016/5/12/chartex" xmlns:cx7="http://schemas.microsoft.com/office/drawing/2016/5/13/chartex" xmlns:cx8="http://schemas.microsoft.com/office/drawing/2016/5/14/chartex" xmlns:mc="http://schemas.openxmlformats.org/markup-compatibility/2006" xmlns:aink="http://schemas.microsoft.com/office/drawing/2016/ink" xmlns:am3d="http://schemas.microsoft.com/office/drawing/2017/model3d" xmlns:o="urn:schemas-microsoft-com:office:office" xmlns:r="http://schemas.openxmlformats.org/officeDocument/2006/relationships" xmlns:m="http://schemas.openxmlformats.org/officeDocument/2006/math" xmlns:v="urn:schemas-microsoft-com:vml" xmlns:wp14="http://schemas.microsoft.com/office/word/2010/wordprocessingDrawing" xmlns:wp="http://schemas.openxmlformats.org/drawingml/2006/wordprocessingDrawing" xmlns:w10="urn:schemas-microsoft-com:office:word" xmlns:w="http://schemas.openxmlformats.org/wordprocessingml/2006/main" xmlns:w14="http://schemas.microsoft.com/office/word/2010/wordml" xmlns:w15="http://schemas.microsoft.com/office/word/2012/wordml" xmlns:w16cex="http://schemas.microsoft.com/office/word/2018/wordml/cex" xmlns:w16cid="http://schemas.microsoft.com/office/word/2016/wordml/cid" xmlns:w16="http://schemas.microsoft.com/office/word/2018/wordml" xmlns:w16se="http://schemas.microsoft.com/office/word/2015/wordml/symex" xmlns:wpg="http://schemas.microsoft.com/office/word/2010/wordprocessingGroup" xmlns:wpi="http://schemas.microsoft.com/office/word/2010/wordprocessingInk" xmlns:wne="http://schemas.microsoft.com/office/word/2006/wordml" xmlns:wps="http://schemas.microsoft.com/office/word/2010/wordprocessingShape" mc:Ignorable="w14 w15 w16se w16cid w16 w16cex wp14">
   <w:abstractNum w:abstractNumId="0" w15:restartNumberingAfterBreak="0">
+    <w:nsid w:val="2891754D"/>
+    <w:multiLevelType w:val="hybridMultilevel"/>
+    <w:tmpl w:val="65F4B40A"/>
+    <w:lvl w:ilvl="0" w:tplc="28161E3C">
+      <w:numFmt w:val="bullet"/>
+      <w:lvlText w:val="-"/>
+      <w:lvlJc w:val="left"/>
+      <w:pPr>
+        <w:ind w:left="720" w:hanging="360"/>
+      </w:pPr>
+      <w:rPr>
+        <w:rFonts w:ascii="Calibri" w:eastAsiaTheme="minorHAnsi" w:hAnsi="Calibri" w:cs="Calibri" w:hint="default"/>
+      </w:rPr>
+    </w:lvl>
+    <w:lvl w:ilvl="1" w:tplc="04100003" w:tentative="1">
+      <w:start w:val="1"/>
+      <w:numFmt w:val="bullet"/>
+      <w:lvlText w:val="o"/>
+      <w:lvlJc w:val="left"/>
+      <w:pPr>
+        <w:ind w:left="1440" w:hanging="360"/>
+      </w:pPr>
+      <w:rPr>
+        <w:rFonts w:ascii="Courier New" w:hAnsi="Courier New" w:cs="Courier New" w:hint="default"/>
+      </w:rPr>
+    </w:lvl>
+    <w:lvl w:ilvl="2" w:tplc="04100005" w:tentative="1">
+      <w:start w:val="1"/>
+      <w:numFmt w:val="bullet"/>
+      <w:lvlText w:val=""/>
+      <w:lvlJc w:val="left"/>
+      <w:pPr>
+        <w:ind w:left="2160" w:hanging="360"/>
+      </w:pPr>
+      <w:rPr>
+        <w:rFonts w:ascii="Wingdings" w:hAnsi="Wingdings" w:hint="default"/>
+      </w:rPr>
+    </w:lvl>
+    <w:lvl w:ilvl="3" w:tplc="04100001" w:tentative="1">
+      <w:start w:val="1"/>
+      <w:numFmt w:val="bullet"/>
+      <w:lvlText w:val=""/>
+      <w:lvlJc w:val="left"/>
+      <w:pPr>
+        <w:ind w:left="2880" w:hanging="360"/>
+      </w:pPr>
+      <w:rPr>
+        <w:rFonts w:ascii="Symbol" w:hAnsi="Symbol" w:hint="default"/>
+      </w:rPr>
+    </w:lvl>
+    <w:lvl w:ilvl="4" w:tplc="04100003" w:tentative="1">
+      <w:start w:val="1"/>
+      <w:numFmt w:val="bullet"/>
+      <w:lvlText w:val="o"/>
+      <w:lvlJc w:val="left"/>
+      <w:pPr>
+        <w:ind w:left="3600" w:hanging="360"/>
+      </w:pPr>
+      <w:rPr>
+        <w:rFonts w:ascii="Courier New" w:hAnsi="Courier New" w:cs="Courier New" w:hint="default"/>
+      </w:rPr>
+    </w:lvl>
+    <w:lvl w:ilvl="5" w:tplc="04100005" w:tentative="1">
+      <w:start w:val="1"/>
+      <w:numFmt w:val="bullet"/>
+      <w:lvlText w:val=""/>
+      <w:lvlJc w:val="left"/>
+      <w:pPr>
+        <w:ind w:left="4320" w:hanging="360"/>
+      </w:pPr>
+      <w:rPr>
+        <w:rFonts w:ascii="Wingdings" w:hAnsi="Wingdings" w:hint="default"/>
+      </w:rPr>
+    </w:lvl>
+    <w:lvl w:ilvl="6" w:tplc="04100001" w:tentative="1">
+      <w:start w:val="1"/>
+      <w:numFmt w:val="bullet"/>
+      <w:lvlText w:val=""/>
+      <w:lvlJc w:val="left"/>
+      <w:pPr>
+        <w:ind w:left="5040" w:hanging="360"/>
+      </w:pPr>
+      <w:rPr>
+        <w:rFonts w:ascii="Symbol" w:hAnsi="Symbol" w:hint="default"/>
+      </w:rPr>
+    </w:lvl>
+    <w:lvl w:ilvl="7" w:tplc="04100003" w:tentative="1">
+      <w:start w:val="1"/>
+      <w:numFmt w:val="bullet"/>
+      <w:lvlText w:val="o"/>
+      <w:lvlJc w:val="left"/>
+      <w:pPr>
+        <w:ind w:left="5760" w:hanging="360"/>
+      </w:pPr>
+      <w:rPr>
+        <w:rFonts w:ascii="Courier New" w:hAnsi="Courier New" w:cs="Courier New" w:hint="default"/>
+      </w:rPr>
+    </w:lvl>
+    <w:lvl w:ilvl="8" w:tplc="04100005" w:tentative="1">
+      <w:start w:val="1"/>
+      <w:numFmt w:val="bullet"/>
+      <w:lvlText w:val=""/>
+      <w:lvlJc w:val="left"/>
+      <w:pPr>
+        <w:ind w:left="6480" w:hanging="360"/>
+      </w:pPr>
+      <w:rPr>
+        <w:rFonts w:ascii="Wingdings" w:hAnsi="Wingdings" w:hint="default"/>
+      </w:rPr>
+    </w:lvl>
+  </w:abstractNum>
+  <w:abstractNum w:abstractNumId="1" w15:restartNumberingAfterBreak="0">
     <w:nsid w:val="38C3541A"/>
     <w:multiLevelType w:val="hybridMultilevel"/>
     <w:tmpl w:val="79DC5816"/>
@@ -2746,7 +4392,93 @@
       </w:pPr>
     </w:lvl>
   </w:abstractNum>
-  <w:abstractNum w:abstractNumId="1" w15:restartNumberingAfterBreak="0">
+  <w:abstractNum w:abstractNumId="2" w15:restartNumberingAfterBreak="0">
+    <w:nsid w:val="3B1D0E1C"/>
+    <w:multiLevelType w:val="hybridMultilevel"/>
+    <w:tmpl w:val="CACA5B8A"/>
+    <w:lvl w:ilvl="0" w:tplc="0410000F">
+      <w:start w:val="1"/>
+      <w:numFmt w:val="decimal"/>
+      <w:lvlText w:val="%1."/>
+      <w:lvlJc w:val="left"/>
+      <w:pPr>
+        <w:ind w:left="360" w:hanging="360"/>
+      </w:pPr>
+    </w:lvl>
+    <w:lvl w:ilvl="1" w:tplc="04100019" w:tentative="1">
+      <w:start w:val="1"/>
+      <w:numFmt w:val="lowerLetter"/>
+      <w:lvlText w:val="%2."/>
+      <w:lvlJc w:val="left"/>
+      <w:pPr>
+        <w:ind w:left="1080" w:hanging="360"/>
+      </w:pPr>
+    </w:lvl>
+    <w:lvl w:ilvl="2" w:tplc="0410001B" w:tentative="1">
+      <w:start w:val="1"/>
+      <w:numFmt w:val="lowerRoman"/>
+      <w:lvlText w:val="%3."/>
+      <w:lvlJc w:val="right"/>
+      <w:pPr>
+        <w:ind w:left="1800" w:hanging="180"/>
+      </w:pPr>
+    </w:lvl>
+    <w:lvl w:ilvl="3" w:tplc="0410000F" w:tentative="1">
+      <w:start w:val="1"/>
+      <w:numFmt w:val="decimal"/>
+      <w:lvlText w:val="%4."/>
+      <w:lvlJc w:val="left"/>
+      <w:pPr>
+        <w:ind w:left="2520" w:hanging="360"/>
+      </w:pPr>
+    </w:lvl>
+    <w:lvl w:ilvl="4" w:tplc="04100019" w:tentative="1">
+      <w:start w:val="1"/>
+      <w:numFmt w:val="lowerLetter"/>
+      <w:lvlText w:val="%5."/>
+      <w:lvlJc w:val="left"/>
+      <w:pPr>
+        <w:ind w:left="3240" w:hanging="360"/>
+      </w:pPr>
+    </w:lvl>
+    <w:lvl w:ilvl="5" w:tplc="0410001B" w:tentative="1">
+      <w:start w:val="1"/>
+      <w:numFmt w:val="lowerRoman"/>
+      <w:lvlText w:val="%6."/>
+      <w:lvlJc w:val="right"/>
+      <w:pPr>
+        <w:ind w:left="3960" w:hanging="180"/>
+      </w:pPr>
+    </w:lvl>
+    <w:lvl w:ilvl="6" w:tplc="0410000F" w:tentative="1">
+      <w:start w:val="1"/>
+      <w:numFmt w:val="decimal"/>
+      <w:lvlText w:val="%7."/>
+      <w:lvlJc w:val="left"/>
+      <w:pPr>
+        <w:ind w:left="4680" w:hanging="360"/>
+      </w:pPr>
+    </w:lvl>
+    <w:lvl w:ilvl="7" w:tplc="04100019" w:tentative="1">
+      <w:start w:val="1"/>
+      <w:numFmt w:val="lowerLetter"/>
+      <w:lvlText w:val="%8."/>
+      <w:lvlJc w:val="left"/>
+      <w:pPr>
+        <w:ind w:left="5400" w:hanging="360"/>
+      </w:pPr>
+    </w:lvl>
+    <w:lvl w:ilvl="8" w:tplc="0410001B" w:tentative="1">
+      <w:start w:val="1"/>
+      <w:numFmt w:val="lowerRoman"/>
+      <w:lvlText w:val="%9."/>
+      <w:lvlJc w:val="right"/>
+      <w:pPr>
+        <w:ind w:left="6120" w:hanging="180"/>
+      </w:pPr>
+    </w:lvl>
+  </w:abstractNum>
+  <w:abstractNum w:abstractNumId="3" w15:restartNumberingAfterBreak="0">
     <w:nsid w:val="3F921636"/>
     <w:multiLevelType w:val="hybridMultilevel"/>
     <w:tmpl w:val="2FE602CE"/>
@@ -2859,11 +4591,132 @@
       </w:rPr>
     </w:lvl>
   </w:abstractNum>
+  <w:abstractNum w:abstractNumId="4" w15:restartNumberingAfterBreak="0">
+    <w:nsid w:val="4ABB2B72"/>
+    <w:multiLevelType w:val="hybridMultilevel"/>
+    <w:tmpl w:val="B4442DA6"/>
+    <w:lvl w:ilvl="0" w:tplc="04100005">
+      <w:start w:val="1"/>
+      <w:numFmt w:val="bullet"/>
+      <w:lvlText w:val=""/>
+      <w:lvlJc w:val="left"/>
+      <w:pPr>
+        <w:ind w:left="360" w:hanging="360"/>
+      </w:pPr>
+      <w:rPr>
+        <w:rFonts w:ascii="Wingdings" w:hAnsi="Wingdings" w:hint="default"/>
+      </w:rPr>
+    </w:lvl>
+    <w:lvl w:ilvl="1" w:tplc="B914D6BE">
+      <w:numFmt w:val="bullet"/>
+      <w:lvlText w:val="-"/>
+      <w:lvlJc w:val="left"/>
+      <w:pPr>
+        <w:ind w:left="1080" w:hanging="360"/>
+      </w:pPr>
+      <w:rPr>
+        <w:rFonts w:ascii="Calibri" w:eastAsiaTheme="minorHAnsi" w:hAnsi="Calibri" w:cs="Calibri" w:hint="default"/>
+      </w:rPr>
+    </w:lvl>
+    <w:lvl w:ilvl="2" w:tplc="04100005" w:tentative="1">
+      <w:start w:val="1"/>
+      <w:numFmt w:val="bullet"/>
+      <w:lvlText w:val=""/>
+      <w:lvlJc w:val="left"/>
+      <w:pPr>
+        <w:ind w:left="1800" w:hanging="360"/>
+      </w:pPr>
+      <w:rPr>
+        <w:rFonts w:ascii="Wingdings" w:hAnsi="Wingdings" w:hint="default"/>
+      </w:rPr>
+    </w:lvl>
+    <w:lvl w:ilvl="3" w:tplc="04100001" w:tentative="1">
+      <w:start w:val="1"/>
+      <w:numFmt w:val="bullet"/>
+      <w:lvlText w:val=""/>
+      <w:lvlJc w:val="left"/>
+      <w:pPr>
+        <w:ind w:left="2520" w:hanging="360"/>
+      </w:pPr>
+      <w:rPr>
+        <w:rFonts w:ascii="Symbol" w:hAnsi="Symbol" w:hint="default"/>
+      </w:rPr>
+    </w:lvl>
+    <w:lvl w:ilvl="4" w:tplc="04100003" w:tentative="1">
+      <w:start w:val="1"/>
+      <w:numFmt w:val="bullet"/>
+      <w:lvlText w:val="o"/>
+      <w:lvlJc w:val="left"/>
+      <w:pPr>
+        <w:ind w:left="3240" w:hanging="360"/>
+      </w:pPr>
+      <w:rPr>
+        <w:rFonts w:ascii="Courier New" w:hAnsi="Courier New" w:cs="Courier New" w:hint="default"/>
+      </w:rPr>
+    </w:lvl>
+    <w:lvl w:ilvl="5" w:tplc="04100005" w:tentative="1">
+      <w:start w:val="1"/>
+      <w:numFmt w:val="bullet"/>
+      <w:lvlText w:val=""/>
+      <w:lvlJc w:val="left"/>
+      <w:pPr>
+        <w:ind w:left="3960" w:hanging="360"/>
+      </w:pPr>
+      <w:rPr>
+        <w:rFonts w:ascii="Wingdings" w:hAnsi="Wingdings" w:hint="default"/>
+      </w:rPr>
+    </w:lvl>
+    <w:lvl w:ilvl="6" w:tplc="04100001" w:tentative="1">
+      <w:start w:val="1"/>
+      <w:numFmt w:val="bullet"/>
+      <w:lvlText w:val=""/>
+      <w:lvlJc w:val="left"/>
+      <w:pPr>
+        <w:ind w:left="4680" w:hanging="360"/>
+      </w:pPr>
+      <w:rPr>
+        <w:rFonts w:ascii="Symbol" w:hAnsi="Symbol" w:hint="default"/>
+      </w:rPr>
+    </w:lvl>
+    <w:lvl w:ilvl="7" w:tplc="04100003" w:tentative="1">
+      <w:start w:val="1"/>
+      <w:numFmt w:val="bullet"/>
+      <w:lvlText w:val="o"/>
+      <w:lvlJc w:val="left"/>
+      <w:pPr>
+        <w:ind w:left="5400" w:hanging="360"/>
+      </w:pPr>
+      <w:rPr>
+        <w:rFonts w:ascii="Courier New" w:hAnsi="Courier New" w:cs="Courier New" w:hint="default"/>
+      </w:rPr>
+    </w:lvl>
+    <w:lvl w:ilvl="8" w:tplc="04100005" w:tentative="1">
+      <w:start w:val="1"/>
+      <w:numFmt w:val="bullet"/>
+      <w:lvlText w:val=""/>
+      <w:lvlJc w:val="left"/>
+      <w:pPr>
+        <w:ind w:left="6120" w:hanging="360"/>
+      </w:pPr>
+      <w:rPr>
+        <w:rFonts w:ascii="Wingdings" w:hAnsi="Wingdings" w:hint="default"/>
+      </w:rPr>
+    </w:lvl>
+  </w:abstractNum>
   <w:num w:numId="1">
-    <w:abstractNumId w:val="0"/>
+    <w:abstractNumId w:val="1"/>
   </w:num>
   <w:num w:numId="2">
-    <w:abstractNumId w:val="1"/>
+    <w:abstractNumId w:val="3"/>
+  </w:num>
+  <w:num w:numId="3">
+    <w:abstractNumId w:val="2"/>
+  </w:num>
+  <w:num w:numId="4">
+    <w:abstractNumId w:val="4"/>
+  </w:num>
+  <w:num w:numId="5">
+    <w:abstractNumId w:val="0"/>
   </w:num>
 </w:numbering>
 </file>
@@ -3493,6 +5346,28 @@
       <w:shd w:val="clear" w:color="auto" w:fill="E1DFDD"/>
     </w:rPr>
   </w:style>
+  <w:style w:type="paragraph" w:styleId="Pidipagina">
+    <w:name w:val="footer"/>
+    <w:basedOn w:val="Normale"/>
+    <w:link w:val="PidipaginaCarattere"/>
+    <w:uiPriority w:val="99"/>
+    <w:unhideWhenUsed/>
+    <w:rsid w:val="00432416"/>
+    <w:pPr>
+      <w:tabs>
+        <w:tab w:val="center" w:pos="4819"/>
+        <w:tab w:val="right" w:pos="9638"/>
+      </w:tabs>
+      <w:spacing w:after="0" w:line="240" w:lineRule="auto"/>
+    </w:pPr>
+  </w:style>
+  <w:style w:type="character" w:customStyle="1" w:styleId="PidipaginaCarattere">
+    <w:name w:val="Piè di pagina Carattere"/>
+    <w:basedOn w:val="Carpredefinitoparagrafo"/>
+    <w:link w:val="Pidipagina"/>
+    <w:uiPriority w:val="99"/>
+    <w:rsid w:val="00432416"/>
+  </w:style>
 </w:styles>
 </file>
 

</xml_diff>